<commit_message>
Support row loops for certain columns
</commit_message>
<xml_diff>
--- a/src/test/resources/template/render_hackloop.docx
+++ b/src/test/resources/template/render_hackloop.docx
@@ -2,21 +2,6 @@
 <file path=word/document.xml><?xml version="1.0" encoding="utf-8"?>
 <w:document xmlns:wpc="http://schemas.microsoft.com/office/word/2010/wordprocessingCanvas" xmlns:cx="http://schemas.microsoft.com/office/drawing/2014/chartex" xmlns:cx1="http://schemas.microsoft.com/office/drawing/2015/9/8/chartex" xmlns:cx2="http://schemas.microsoft.com/office/drawing/2015/10/21/chartex" xmlns:cx3="http://schemas.microsoft.com/office/drawing/2016/5/9/chartex" xmlns:cx4="http://schemas.microsoft.com/office/drawing/2016/5/10/chartex" xmlns:cx5="http://schemas.microsoft.com/office/drawing/2016/5/11/chartex" xmlns:cx6="http://schemas.microsoft.com/office/drawing/2016/5/12/chartex" xmlns:cx7="http://schemas.microsoft.com/office/drawing/2016/5/13/chartex" xmlns:cx8="http://schemas.microsoft.com/office/drawing/2016/5/14/chartex" xmlns:mc="http://schemas.openxmlformats.org/markup-compatibility/2006" xmlns:aink="http://schemas.microsoft.com/office/drawing/2016/ink" xmlns:am3d="http://schemas.microsoft.com/office/drawing/2017/model3d" xmlns:o="urn:schemas-microsoft-com:office:office" xmlns:r="http://schemas.openxmlformats.org/officeDocument/2006/relationships" xmlns:m="http://schemas.openxmlformats.org/officeDocument/2006/math" xmlns:v="urn:schemas-microsoft-com:vml" xmlns:wp14="http://schemas.microsoft.com/office/word/2010/wordprocessingDrawing" xmlns:wp="http://schemas.openxmlformats.org/drawingml/2006/wordprocessingDrawing" xmlns:w10="urn:schemas-microsoft-com:office:word" xmlns:w="http://schemas.openxmlformats.org/wordprocessingml/2006/main" xmlns:w14="http://schemas.microsoft.com/office/word/2010/wordml" xmlns:w15="http://schemas.microsoft.com/office/word/2012/wordml" xmlns:w16cex="http://schemas.microsoft.com/office/word/2018/wordml/cex" xmlns:w16cid="http://schemas.microsoft.com/office/word/2016/wordml/cid" xmlns:w16="http://schemas.microsoft.com/office/word/2018/wordml" xmlns:w16se="http://schemas.microsoft.com/office/word/2015/wordml/symex" xmlns:wpg="http://schemas.microsoft.com/office/word/2010/wordprocessingGroup" xmlns:wpi="http://schemas.microsoft.com/office/word/2010/wordprocessingInk" xmlns:wne="http://schemas.microsoft.com/office/word/2006/wordml" xmlns:wps="http://schemas.microsoft.com/office/word/2010/wordprocessingShape" mc:Ignorable="w14 w15 w16se w16cid w16 w16cex wp14">
   <w:body>
-    <w:p>
-      <w:pPr>
-        <w:pStyle w:val="a7"/>
-        <w:rPr>
-          <w:rFonts w:ascii="Hei" w:eastAsia="Hei"/>
-        </w:rPr>
-      </w:pPr>
-      <w:r>
-        <w:rPr>
-          <w:rFonts w:ascii="Hei" w:eastAsia="Hei" w:hint="eastAsia"/>
-          <w:lang w:val="zh-CN"/>
-        </w:rPr>
-        <w:t>付款通知书</w:t>
-      </w:r>
-    </w:p>
     <w:p>
       <w:pPr>
         <w:pStyle w:val="FormText"/>
@@ -24,47 +9,27 @@
           <w:rFonts w:ascii="Hei" w:eastAsia="Hei"/>
         </w:rPr>
       </w:pPr>
-      <w:r>
-        <w:rPr>
-          <w:rStyle w:val="FormHeadingChar"/>
-          <w:rFonts w:ascii="Hei" w:eastAsia="Hei" w:hint="eastAsia"/>
-          <w:lang w:val="zh-CN"/>
-        </w:rPr>
-        <w:t>编号:</w:t>
-      </w:r>
-      <w:r>
-        <w:rPr>
-          <w:rFonts w:ascii="Hei" w:eastAsia="Hei" w:hint="eastAsia"/>
-          <w:lang w:val="zh-CN"/>
-        </w:rPr>
-        <w:t xml:space="preserve"> </w:t>
-      </w:r>
-      <w:r>
-        <w:rPr>
-          <w:rFonts w:ascii="Hei" w:eastAsia="Hei" w:hint="eastAsia"/>
-          <w:lang w:val="zh-CN"/>
-        </w:rPr>
-        <w:t>KB.6890451</w:t>
-      </w:r>
     </w:p>
     <w:tbl>
       <w:tblPr>
         <w:tblStyle w:val="1-3"/>
         <w:tblW w:w="4965" w:type="pct"/>
+        <w:jc w:val="center"/>
         <w:tblLook w:val="04A0" w:firstRow="1" w:lastRow="0" w:firstColumn="1" w:lastColumn="0" w:noHBand="0" w:noVBand="1"/>
       </w:tblPr>
       <w:tblGrid>
-        <w:gridCol w:w="1387"/>
-        <w:gridCol w:w="1337"/>
-        <w:gridCol w:w="2503"/>
-        <w:gridCol w:w="1077"/>
-        <w:gridCol w:w="941"/>
-        <w:gridCol w:w="1176"/>
-        <w:gridCol w:w="1465"/>
+        <w:gridCol w:w="1407"/>
+        <w:gridCol w:w="1357"/>
+        <w:gridCol w:w="2522"/>
+        <w:gridCol w:w="1052"/>
+        <w:gridCol w:w="961"/>
+        <w:gridCol w:w="1196"/>
+        <w:gridCol w:w="1391"/>
       </w:tblGrid>
       <w:tr>
         <w:trPr>
           <w:cnfStyle w:val="100000000000" w:firstRow="1" w:lastRow="0" w:firstColumn="0" w:lastColumn="0" w:oddVBand="0" w:evenVBand="0" w:oddHBand="0" w:evenHBand="0" w:firstRowFirstColumn="0" w:firstRowLastColumn="0" w:lastRowFirstColumn="0" w:lastRowLastColumn="0"/>
+          <w:jc w:val="center"/>
         </w:trPr>
         <w:tc>
           <w:tcPr>
@@ -94,6 +59,7 @@
       <w:tr>
         <w:trPr>
           <w:cnfStyle w:val="000000100000" w:firstRow="0" w:lastRow="0" w:firstColumn="0" w:lastColumn="0" w:oddVBand="0" w:evenVBand="0" w:oddHBand="1" w:evenHBand="0" w:firstRowFirstColumn="0" w:firstRowLastColumn="0" w:lastRowFirstColumn="0" w:lastRowLastColumn="0"/>
+          <w:jc w:val="center"/>
         </w:trPr>
         <w:tc>
           <w:tcPr>
@@ -260,6 +226,7 @@
       <w:tr>
         <w:trPr>
           <w:cnfStyle w:val="000000010000" w:firstRow="0" w:lastRow="0" w:firstColumn="0" w:lastColumn="0" w:oddVBand="0" w:evenVBand="0" w:oddHBand="0" w:evenHBand="1" w:firstRowFirstColumn="0" w:firstRowLastColumn="0" w:lastRowFirstColumn="0" w:lastRowLastColumn="0"/>
+          <w:jc w:val="center"/>
         </w:trPr>
         <w:tc>
           <w:tcPr>
@@ -496,6 +463,7 @@
       <w:tr>
         <w:trPr>
           <w:cnfStyle w:val="000000100000" w:firstRow="0" w:lastRow="0" w:firstColumn="0" w:lastColumn="0" w:oddVBand="0" w:evenVBand="0" w:oddHBand="1" w:evenHBand="0" w:firstRowFirstColumn="0" w:firstRowLastColumn="0" w:lastRowFirstColumn="0" w:lastRowLastColumn="0"/>
+          <w:jc w:val="center"/>
         </w:trPr>
         <w:tc>
           <w:tcPr>
@@ -527,6 +495,7 @@
       <w:tr>
         <w:trPr>
           <w:cnfStyle w:val="000000010000" w:firstRow="0" w:lastRow="0" w:firstColumn="0" w:lastColumn="0" w:oddVBand="0" w:evenVBand="0" w:oddHBand="0" w:evenHBand="1" w:firstRowFirstColumn="0" w:firstRowLastColumn="0" w:lastRowFirstColumn="0" w:lastRowLastColumn="0"/>
+          <w:jc w:val="center"/>
         </w:trPr>
         <w:tc>
           <w:tcPr>
@@ -623,6 +592,7 @@
       <w:tr>
         <w:trPr>
           <w:cnfStyle w:val="000000100000" w:firstRow="0" w:lastRow="0" w:firstColumn="0" w:lastColumn="0" w:oddVBand="0" w:evenVBand="0" w:oddHBand="1" w:evenHBand="0" w:firstRowFirstColumn="0" w:firstRowLastColumn="0" w:lastRowFirstColumn="0" w:lastRowLastColumn="0"/>
+          <w:jc w:val="center"/>
         </w:trPr>
         <w:tc>
           <w:tcPr>
@@ -726,6 +696,7 @@
       <w:tr>
         <w:trPr>
           <w:cnfStyle w:val="000000010000" w:firstRow="0" w:lastRow="0" w:firstColumn="0" w:lastColumn="0" w:oddVBand="0" w:evenVBand="0" w:oddHBand="0" w:evenHBand="1" w:firstRowFirstColumn="0" w:firstRowLastColumn="0" w:lastRowFirstColumn="0" w:lastRowLastColumn="0"/>
+          <w:jc w:val="center"/>
         </w:trPr>
         <w:tc>
           <w:tcPr>
@@ -759,159 +730,621 @@
     </w:p>
     <w:tbl>
       <w:tblPr>
-        <w:tblStyle w:val="-60"/>
-        <w:tblW w:w="1719" w:type="pct"/>
-        <w:jc w:val="right"/>
-        <w:tblLook w:val="04E0" w:firstRow="1" w:lastRow="1" w:firstColumn="1" w:lastColumn="0" w:noHBand="0" w:noVBand="1"/>
+        <w:tblStyle w:val="-11"/>
+        <w:tblW w:w="5000" w:type="pct"/>
+        <w:jc w:val="center"/>
+        <w:tblBorders>
+          <w:top w:val="single" w:sz="8" w:space="0" w:color="000000" w:themeColor="text1"/>
+          <w:left w:val="single" w:sz="8" w:space="0" w:color="000000" w:themeColor="text1"/>
+          <w:bottom w:val="single" w:sz="8" w:space="0" w:color="000000" w:themeColor="text1"/>
+          <w:right w:val="single" w:sz="8" w:space="0" w:color="000000" w:themeColor="text1"/>
+          <w:insideH w:val="single" w:sz="8" w:space="0" w:color="000000" w:themeColor="text1"/>
+          <w:insideV w:val="single" w:sz="8" w:space="0" w:color="000000" w:themeColor="text1"/>
+        </w:tblBorders>
+        <w:tblLook w:val="04A0" w:firstRow="1" w:lastRow="0" w:firstColumn="1" w:lastColumn="0" w:noHBand="0" w:noVBand="1"/>
       </w:tblPr>
       <w:tblGrid>
-        <w:gridCol w:w="1942"/>
-        <w:gridCol w:w="1481"/>
+        <w:gridCol w:w="431"/>
+        <w:gridCol w:w="437"/>
+        <w:gridCol w:w="436"/>
+        <w:gridCol w:w="1092"/>
+        <w:gridCol w:w="794"/>
+        <w:gridCol w:w="1069"/>
+        <w:gridCol w:w="44"/>
+        <w:gridCol w:w="998"/>
+        <w:gridCol w:w="576"/>
+        <w:gridCol w:w="928"/>
+        <w:gridCol w:w="1951"/>
+        <w:gridCol w:w="567"/>
+        <w:gridCol w:w="633"/>
       </w:tblGrid>
       <w:tr>
         <w:trPr>
           <w:cnfStyle w:val="100000000000" w:firstRow="1" w:lastRow="0" w:firstColumn="0" w:lastColumn="0" w:oddVBand="0" w:evenVBand="0" w:oddHBand="0" w:evenHBand="0" w:firstRowFirstColumn="0" w:firstRowLastColumn="0" w:lastRowFirstColumn="0" w:lastRowLastColumn="0"/>
-          <w:jc w:val="right"/>
+          <w:jc w:val="center"/>
         </w:trPr>
         <w:tc>
           <w:tcPr>
             <w:cnfStyle w:val="001000000000" w:firstRow="0" w:lastRow="0" w:firstColumn="1" w:lastColumn="0" w:oddVBand="0" w:evenVBand="0" w:oddHBand="0" w:evenHBand="0" w:firstRowFirstColumn="0" w:firstRowLastColumn="0" w:lastRowFirstColumn="0" w:lastRowLastColumn="0"/>
-            <w:tcW w:w="3263" w:type="pct"/>
-          </w:tcPr>
-          <w:p>
-            <w:pPr>
-              <w:pStyle w:val="TableHeadingLeft"/>
-              <w:jc w:val="right"/>
-              <w:rPr>
-                <w:rFonts w:ascii="Hei" w:eastAsia="Hei"/>
-                <w:color w:val="7F7F7F" w:themeColor="text1" w:themeTint="80"/>
-                <w:sz w:val="18"/>
-                <w:lang w:val="zh-CN" w:eastAsia="zh-CN"/>
-              </w:rPr>
-            </w:pPr>
-            <w:r>
-              <w:rPr>
-                <w:rFonts w:ascii="Hei" w:eastAsia="Hei"/>
-                <w:color w:val="7F7F7F" w:themeColor="text1" w:themeTint="80"/>
-                <w:sz w:val="18"/>
-                <w:lang w:val="zh-CN" w:eastAsia="zh-CN"/>
-              </w:rPr>
-              <w:t>小计:</w:t>
-            </w:r>
-          </w:p>
-        </w:tc>
-        <w:tc>
-          <w:tcPr>
-            <w:tcW w:w="1737" w:type="pct"/>
-          </w:tcPr>
-          <w:p>
-            <w:pPr>
-              <w:pStyle w:val="BodyTextRight"/>
+            <w:tcW w:w="216" w:type="pct"/>
+            <w:vMerge w:val="restart"/>
+          </w:tcPr>
+          <w:p>
+            <w:pPr>
+              <w:pStyle w:val="TableHeadingCenter"/>
+              <w:rPr>
+                <w:rFonts w:ascii="Hei" w:eastAsia="Hei" w:hint="eastAsia"/>
+                <w:color w:val="FFFFFF" w:themeColor="background1"/>
+                <w:lang w:val="zh-CN"/>
+              </w:rPr>
+            </w:pPr>
+          </w:p>
+        </w:tc>
+        <w:tc>
+          <w:tcPr>
+            <w:tcW w:w="219" w:type="pct"/>
+          </w:tcPr>
+          <w:p>
+            <w:pPr>
+              <w:pStyle w:val="TableHeadingCenter"/>
               <w:cnfStyle w:val="100000000000" w:firstRow="1" w:lastRow="0" w:firstColumn="0" w:lastColumn="0" w:oddVBand="0" w:evenVBand="0" w:oddHBand="0" w:evenHBand="0" w:firstRowFirstColumn="0" w:firstRowLastColumn="0" w:lastRowFirstColumn="0" w:lastRowLastColumn="0"/>
               <w:rPr>
-                <w:rFonts w:ascii="Hei" w:eastAsia="Hei"/>
-              </w:rPr>
-            </w:pPr>
-            <w:r>
-              <w:rPr>
-                <w:rFonts w:ascii="Hei" w:eastAsia="Hei" w:hint="eastAsia"/>
-              </w:rPr>
-              <w:t>{{subtotal}}</w:t>
-            </w:r>
+                <w:rFonts w:ascii="Hei" w:eastAsia="Hei" w:hint="eastAsia"/>
+                <w:color w:val="FFFFFF" w:themeColor="background1"/>
+                <w:lang w:val="zh-CN"/>
+              </w:rPr>
+            </w:pPr>
+          </w:p>
+        </w:tc>
+        <w:tc>
+          <w:tcPr>
+            <w:tcW w:w="219" w:type="pct"/>
+          </w:tcPr>
+          <w:p>
+            <w:pPr>
+              <w:pStyle w:val="TableHeadingCenter"/>
+              <w:cnfStyle w:val="100000000000" w:firstRow="1" w:lastRow="0" w:firstColumn="0" w:lastColumn="0" w:oddVBand="0" w:evenVBand="0" w:oddHBand="0" w:evenHBand="0" w:firstRowFirstColumn="0" w:firstRowLastColumn="0" w:lastRowFirstColumn="0" w:lastRowLastColumn="0"/>
+              <w:rPr>
+                <w:rFonts w:ascii="Hei" w:eastAsia="Hei" w:hint="eastAsia"/>
+                <w:color w:val="FFFFFF" w:themeColor="background1"/>
+                <w:lang w:val="zh-CN"/>
+              </w:rPr>
+            </w:pPr>
+          </w:p>
+        </w:tc>
+        <w:tc>
+          <w:tcPr>
+            <w:tcW w:w="3742" w:type="pct"/>
+            <w:gridSpan w:val="8"/>
+          </w:tcPr>
+          <w:p>
+            <w:pPr>
+              <w:pStyle w:val="TableHeadingCenter"/>
+              <w:cnfStyle w:val="100000000000" w:firstRow="1" w:lastRow="0" w:firstColumn="0" w:lastColumn="0" w:oddVBand="0" w:evenVBand="0" w:oddHBand="0" w:evenHBand="0" w:firstRowFirstColumn="0" w:firstRowLastColumn="0" w:lastRowFirstColumn="0" w:lastRowLastColumn="0"/>
+              <w:rPr>
+                <w:color w:val="FFFFFF" w:themeColor="background1"/>
+                <w:lang w:val="zh-CN"/>
+              </w:rPr>
+            </w:pPr>
+            <w:r>
+              <w:rPr>
+                <w:rFonts w:ascii="Hei" w:eastAsia="Hei" w:hint="eastAsia"/>
+                <w:color w:val="FFFFFF" w:themeColor="background1"/>
+                <w:lang w:val="zh-CN"/>
+              </w:rPr>
+              <w:t>货物明细</w:t>
+            </w:r>
+          </w:p>
+        </w:tc>
+        <w:tc>
+          <w:tcPr>
+            <w:tcW w:w="285" w:type="pct"/>
+          </w:tcPr>
+          <w:p>
+            <w:pPr>
+              <w:pStyle w:val="TableHeadingCenter"/>
+              <w:cnfStyle w:val="100000000000" w:firstRow="1" w:lastRow="0" w:firstColumn="0" w:lastColumn="0" w:oddVBand="0" w:evenVBand="0" w:oddHBand="0" w:evenHBand="0" w:firstRowFirstColumn="0" w:firstRowLastColumn="0" w:lastRowFirstColumn="0" w:lastRowLastColumn="0"/>
+              <w:rPr>
+                <w:rFonts w:ascii="Hei" w:eastAsia="Hei" w:hint="eastAsia"/>
+                <w:color w:val="FFFFFF" w:themeColor="background1"/>
+                <w:lang w:val="zh-CN"/>
+              </w:rPr>
+            </w:pPr>
+          </w:p>
+        </w:tc>
+        <w:tc>
+          <w:tcPr>
+            <w:tcW w:w="318" w:type="pct"/>
+          </w:tcPr>
+          <w:p>
+            <w:pPr>
+              <w:pStyle w:val="TableHeadingCenter"/>
+              <w:cnfStyle w:val="100000000000" w:firstRow="1" w:lastRow="0" w:firstColumn="0" w:lastColumn="0" w:oddVBand="0" w:evenVBand="0" w:oddHBand="0" w:evenHBand="0" w:firstRowFirstColumn="0" w:firstRowLastColumn="0" w:lastRowFirstColumn="0" w:lastRowLastColumn="0"/>
+              <w:rPr>
+                <w:rFonts w:ascii="Hei" w:eastAsia="Hei" w:hint="eastAsia"/>
+                <w:color w:val="FFFFFF" w:themeColor="background1"/>
+                <w:lang w:val="zh-CN"/>
+              </w:rPr>
+            </w:pPr>
           </w:p>
         </w:tc>
       </w:tr>
       <w:tr>
         <w:trPr>
           <w:cnfStyle w:val="000000100000" w:firstRow="0" w:lastRow="0" w:firstColumn="0" w:lastColumn="0" w:oddVBand="0" w:evenVBand="0" w:oddHBand="1" w:evenHBand="0" w:firstRowFirstColumn="0" w:firstRowLastColumn="0" w:lastRowFirstColumn="0" w:lastRowLastColumn="0"/>
-          <w:jc w:val="right"/>
+          <w:jc w:val="center"/>
         </w:trPr>
         <w:tc>
           <w:tcPr>
             <w:cnfStyle w:val="001000000000" w:firstRow="0" w:lastRow="0" w:firstColumn="1" w:lastColumn="0" w:oddVBand="0" w:evenVBand="0" w:oddHBand="0" w:evenHBand="0" w:firstRowFirstColumn="0" w:firstRowLastColumn="0" w:lastRowFirstColumn="0" w:lastRowLastColumn="0"/>
-            <w:tcW w:w="3263" w:type="pct"/>
-          </w:tcPr>
-          <w:p>
-            <w:pPr>
-              <w:pStyle w:val="TableHeadingLeft"/>
-              <w:jc w:val="right"/>
-              <w:rPr>
-                <w:rFonts w:ascii="Hei" w:eastAsia="Hei"/>
-                <w:color w:val="7F7F7F" w:themeColor="text1" w:themeTint="80"/>
-                <w:sz w:val="18"/>
-                <w:lang w:val="zh-CN" w:eastAsia="zh-CN"/>
-              </w:rPr>
-            </w:pPr>
-            <w:r>
-              <w:rPr>
-                <w:rFonts w:ascii="Hei" w:eastAsia="Hei"/>
-                <w:color w:val="7F7F7F" w:themeColor="text1" w:themeTint="80"/>
-                <w:sz w:val="18"/>
-                <w:lang w:val="zh-CN" w:eastAsia="zh-CN"/>
-              </w:rPr>
-              <w:t>税额:</w:t>
-            </w:r>
-          </w:p>
-        </w:tc>
-        <w:tc>
-          <w:tcPr>
-            <w:tcW w:w="1737" w:type="pct"/>
-          </w:tcPr>
-          <w:p>
-            <w:pPr>
-              <w:pStyle w:val="BodyTextRight"/>
+            <w:tcW w:w="216" w:type="pct"/>
+            <w:vMerge/>
+            <w:tcBorders>
+              <w:top w:val="none" w:sz="0" w:space="0" w:color="auto"/>
+              <w:left w:val="none" w:sz="0" w:space="0" w:color="auto"/>
+              <w:bottom w:val="none" w:sz="0" w:space="0" w:color="auto"/>
+            </w:tcBorders>
+          </w:tcPr>
+          <w:p>
+            <w:pPr>
+              <w:pStyle w:val="TableHeadingCenter"/>
+              <w:rPr>
+                <w:rFonts w:ascii="Hei" w:eastAsia="Hei" w:hint="eastAsia"/>
+                <w:lang w:val="zh-CN"/>
+              </w:rPr>
+            </w:pPr>
+          </w:p>
+        </w:tc>
+        <w:tc>
+          <w:tcPr>
+            <w:tcW w:w="219" w:type="pct"/>
+            <w:vMerge w:val="restart"/>
+            <w:tcBorders>
+              <w:top w:val="none" w:sz="0" w:space="0" w:color="auto"/>
+              <w:bottom w:val="none" w:sz="0" w:space="0" w:color="auto"/>
+            </w:tcBorders>
+            <w:shd w:val="clear" w:color="auto" w:fill="4F81BD" w:themeFill="accent1"/>
+          </w:tcPr>
+          <w:p>
+            <w:pPr>
+              <w:pStyle w:val="TableHeadingCenter"/>
               <w:cnfStyle w:val="000000100000" w:firstRow="0" w:lastRow="0" w:firstColumn="0" w:lastColumn="0" w:oddVBand="0" w:evenVBand="0" w:oddHBand="1" w:evenHBand="0" w:firstRowFirstColumn="0" w:firstRowLastColumn="0" w:lastRowFirstColumn="0" w:lastRowLastColumn="0"/>
               <w:rPr>
-                <w:rFonts w:ascii="Hei" w:eastAsia="Hei"/>
-              </w:rPr>
-            </w:pPr>
-            <w:r>
-              <w:rPr>
-                <w:rFonts w:ascii="Hei" w:eastAsia="Hei" w:hint="eastAsia"/>
-              </w:rPr>
-              <w:t>{{tax}}</w:t>
-            </w:r>
+                <w:rFonts w:ascii="Hei" w:eastAsia="Hei" w:hint="eastAsia"/>
+                <w:lang w:val="zh-CN"/>
+              </w:rPr>
+            </w:pPr>
+          </w:p>
+        </w:tc>
+        <w:tc>
+          <w:tcPr>
+            <w:tcW w:w="219" w:type="pct"/>
+            <w:tcBorders>
+              <w:top w:val="none" w:sz="0" w:space="0" w:color="auto"/>
+              <w:bottom w:val="none" w:sz="0" w:space="0" w:color="auto"/>
+            </w:tcBorders>
+            <w:shd w:val="clear" w:color="auto" w:fill="4F81BD" w:themeFill="accent1"/>
+          </w:tcPr>
+          <w:p>
+            <w:pPr>
+              <w:pStyle w:val="TableHeadingCenter"/>
+              <w:cnfStyle w:val="000000100000" w:firstRow="0" w:lastRow="0" w:firstColumn="0" w:lastColumn="0" w:oddVBand="0" w:evenVBand="0" w:oddHBand="1" w:evenHBand="0" w:firstRowFirstColumn="0" w:firstRowLastColumn="0" w:lastRowFirstColumn="0" w:lastRowLastColumn="0"/>
+              <w:rPr>
+                <w:rFonts w:ascii="Hei" w:eastAsia="Hei" w:hint="eastAsia"/>
+                <w:lang w:val="zh-CN"/>
+              </w:rPr>
+            </w:pPr>
+          </w:p>
+        </w:tc>
+        <w:tc>
+          <w:tcPr>
+            <w:tcW w:w="548" w:type="pct"/>
+            <w:tcBorders>
+              <w:top w:val="none" w:sz="0" w:space="0" w:color="auto"/>
+              <w:bottom w:val="none" w:sz="0" w:space="0" w:color="auto"/>
+            </w:tcBorders>
+          </w:tcPr>
+          <w:p>
+            <w:pPr>
+              <w:pStyle w:val="TableHeadingCenter"/>
+              <w:cnfStyle w:val="000000100000" w:firstRow="0" w:lastRow="0" w:firstColumn="0" w:lastColumn="0" w:oddVBand="0" w:evenVBand="0" w:oddHBand="1" w:evenHBand="0" w:firstRowFirstColumn="0" w:firstRowLastColumn="0" w:lastRowFirstColumn="0" w:lastRowLastColumn="0"/>
+              <w:rPr>
+                <w:rFonts w:ascii="Hei" w:eastAsia="Hei"/>
+                <w:lang w:val="zh-CN"/>
+              </w:rPr>
+            </w:pPr>
+            <w:r>
+              <w:rPr>
+                <w:rFonts w:ascii="Hei" w:eastAsia="Hei" w:hint="eastAsia"/>
+                <w:lang w:val="zh-CN"/>
+              </w:rPr>
+              <w:t>{{goods}}</w:t>
+            </w:r>
+            <w:r>
+              <w:rPr>
+                <w:rFonts w:ascii="Hei" w:eastAsia="Hei"/>
+                <w:lang w:val="zh-CN"/>
+              </w:rPr>
+              <w:t>数量</w:t>
+            </w:r>
+          </w:p>
+        </w:tc>
+        <w:tc>
+          <w:tcPr>
+            <w:tcW w:w="399" w:type="pct"/>
+            <w:tcBorders>
+              <w:top w:val="none" w:sz="0" w:space="0" w:color="auto"/>
+              <w:bottom w:val="none" w:sz="0" w:space="0" w:color="auto"/>
+            </w:tcBorders>
+          </w:tcPr>
+          <w:p>
+            <w:pPr>
+              <w:pStyle w:val="TableHeadingCenter"/>
+              <w:cnfStyle w:val="000000100000" w:firstRow="0" w:lastRow="0" w:firstColumn="0" w:lastColumn="0" w:oddVBand="0" w:evenVBand="0" w:oddHBand="1" w:evenHBand="0" w:firstRowFirstColumn="0" w:firstRowLastColumn="0" w:lastRowFirstColumn="0" w:lastRowLastColumn="0"/>
+              <w:rPr>
+                <w:rFonts w:ascii="Hei" w:eastAsia="Hei"/>
+                <w:lang w:val="zh-CN"/>
+              </w:rPr>
+            </w:pPr>
+            <w:r>
+              <w:rPr>
+                <w:rFonts w:ascii="Hei" w:eastAsia="Hei"/>
+                <w:lang w:val="zh-CN"/>
+              </w:rPr>
+              <w:t>货物</w:t>
+            </w:r>
+          </w:p>
+        </w:tc>
+        <w:tc>
+          <w:tcPr>
+            <w:tcW w:w="537" w:type="pct"/>
+            <w:tcBorders>
+              <w:top w:val="none" w:sz="0" w:space="0" w:color="auto"/>
+              <w:bottom w:val="none" w:sz="0" w:space="0" w:color="auto"/>
+            </w:tcBorders>
+          </w:tcPr>
+          <w:p>
+            <w:pPr>
+              <w:pStyle w:val="TableHeadingCenter"/>
+              <w:cnfStyle w:val="000000100000" w:firstRow="0" w:lastRow="0" w:firstColumn="0" w:lastColumn="0" w:oddVBand="0" w:evenVBand="0" w:oddHBand="1" w:evenHBand="0" w:firstRowFirstColumn="0" w:firstRowLastColumn="0" w:lastRowFirstColumn="0" w:lastRowLastColumn="0"/>
+              <w:rPr>
+                <w:rFonts w:ascii="Hei" w:eastAsia="Hei"/>
+                <w:lang w:val="zh-CN"/>
+              </w:rPr>
+            </w:pPr>
+            <w:r>
+              <w:rPr>
+                <w:rFonts w:ascii="Hei" w:eastAsia="Hei"/>
+                <w:lang w:val="zh-CN"/>
+              </w:rPr>
+              <w:t>说明</w:t>
+            </w:r>
+          </w:p>
+        </w:tc>
+        <w:tc>
+          <w:tcPr>
+            <w:tcW w:w="523" w:type="pct"/>
+            <w:gridSpan w:val="2"/>
+            <w:tcBorders>
+              <w:top w:val="none" w:sz="0" w:space="0" w:color="auto"/>
+              <w:bottom w:val="none" w:sz="0" w:space="0" w:color="auto"/>
+            </w:tcBorders>
+          </w:tcPr>
+          <w:p>
+            <w:pPr>
+              <w:pStyle w:val="TableHeadingCenter"/>
+              <w:cnfStyle w:val="000000100000" w:firstRow="0" w:lastRow="0" w:firstColumn="0" w:lastColumn="0" w:oddVBand="0" w:evenVBand="0" w:oddHBand="1" w:evenHBand="0" w:firstRowFirstColumn="0" w:firstRowLastColumn="0" w:lastRowFirstColumn="0" w:lastRowLastColumn="0"/>
+              <w:rPr>
+                <w:rFonts w:ascii="Hei" w:eastAsia="Hei"/>
+                <w:lang w:val="zh-CN"/>
+              </w:rPr>
+            </w:pPr>
+            <w:r>
+              <w:rPr>
+                <w:rFonts w:ascii="Hei" w:eastAsia="Hei"/>
+                <w:lang w:val="zh-CN"/>
+              </w:rPr>
+              <w:t>折扣</w:t>
+            </w:r>
+          </w:p>
+        </w:tc>
+        <w:tc>
+          <w:tcPr>
+            <w:tcW w:w="289" w:type="pct"/>
+            <w:tcBorders>
+              <w:top w:val="none" w:sz="0" w:space="0" w:color="auto"/>
+              <w:bottom w:val="none" w:sz="0" w:space="0" w:color="auto"/>
+            </w:tcBorders>
+          </w:tcPr>
+          <w:p>
+            <w:pPr>
+              <w:pStyle w:val="TableHeadingCenter"/>
+              <w:cnfStyle w:val="000000100000" w:firstRow="0" w:lastRow="0" w:firstColumn="0" w:lastColumn="0" w:oddVBand="0" w:evenVBand="0" w:oddHBand="1" w:evenHBand="0" w:firstRowFirstColumn="0" w:firstRowLastColumn="0" w:lastRowFirstColumn="0" w:lastRowLastColumn="0"/>
+              <w:rPr>
+                <w:rFonts w:ascii="Hei" w:eastAsia="Hei"/>
+                <w:lang w:val="zh-CN"/>
+              </w:rPr>
+            </w:pPr>
+            <w:r>
+              <w:rPr>
+                <w:rFonts w:ascii="Hei" w:eastAsia="Hei"/>
+                <w:lang w:val="zh-CN"/>
+              </w:rPr>
+              <w:t>应纳税</w:t>
+            </w:r>
+          </w:p>
+        </w:tc>
+        <w:tc>
+          <w:tcPr>
+            <w:tcW w:w="466" w:type="pct"/>
+            <w:tcBorders>
+              <w:top w:val="none" w:sz="0" w:space="0" w:color="auto"/>
+              <w:bottom w:val="none" w:sz="0" w:space="0" w:color="auto"/>
+            </w:tcBorders>
+          </w:tcPr>
+          <w:p>
+            <w:pPr>
+              <w:pStyle w:val="TableHeadingCenter"/>
+              <w:cnfStyle w:val="000000100000" w:firstRow="0" w:lastRow="0" w:firstColumn="0" w:lastColumn="0" w:oddVBand="0" w:evenVBand="0" w:oddHBand="1" w:evenHBand="0" w:firstRowFirstColumn="0" w:firstRowLastColumn="0" w:lastRowFirstColumn="0" w:lastRowLastColumn="0"/>
+              <w:rPr>
+                <w:rFonts w:ascii="Hei" w:eastAsia="Hei"/>
+                <w:lang w:val="zh-CN"/>
+              </w:rPr>
+            </w:pPr>
+            <w:r>
+              <w:rPr>
+                <w:rFonts w:ascii="Hei" w:eastAsia="Hei"/>
+                <w:lang w:val="zh-CN"/>
+              </w:rPr>
+              <w:t>单价</w:t>
+            </w:r>
+          </w:p>
+        </w:tc>
+        <w:tc>
+          <w:tcPr>
+            <w:tcW w:w="980" w:type="pct"/>
+            <w:tcBorders>
+              <w:top w:val="none" w:sz="0" w:space="0" w:color="auto"/>
+              <w:bottom w:val="none" w:sz="0" w:space="0" w:color="auto"/>
+            </w:tcBorders>
+          </w:tcPr>
+          <w:p>
+            <w:pPr>
+              <w:pStyle w:val="TableHeadingCenter"/>
+              <w:cnfStyle w:val="000000100000" w:firstRow="0" w:lastRow="0" w:firstColumn="0" w:lastColumn="0" w:oddVBand="0" w:evenVBand="0" w:oddHBand="1" w:evenHBand="0" w:firstRowFirstColumn="0" w:firstRowLastColumn="0" w:lastRowFirstColumn="0" w:lastRowLastColumn="0"/>
+              <w:rPr>
+                <w:rFonts w:ascii="Hei" w:eastAsia="Hei"/>
+                <w:lang w:val="zh-CN"/>
+              </w:rPr>
+            </w:pPr>
+            <w:r>
+              <w:rPr>
+                <w:rFonts w:ascii="Hei" w:eastAsia="Hei"/>
+                <w:lang w:val="zh-CN"/>
+              </w:rPr>
+              <w:t>总计</w:t>
+            </w:r>
+          </w:p>
+        </w:tc>
+        <w:tc>
+          <w:tcPr>
+            <w:tcW w:w="285" w:type="pct"/>
+            <w:tcBorders>
+              <w:top w:val="none" w:sz="0" w:space="0" w:color="auto"/>
+              <w:bottom w:val="none" w:sz="0" w:space="0" w:color="auto"/>
+            </w:tcBorders>
+            <w:shd w:val="clear" w:color="auto" w:fill="4F81BD" w:themeFill="accent1"/>
+          </w:tcPr>
+          <w:p>
+            <w:pPr>
+              <w:pStyle w:val="TableHeadingCenter"/>
+              <w:cnfStyle w:val="000000100000" w:firstRow="0" w:lastRow="0" w:firstColumn="0" w:lastColumn="0" w:oddVBand="0" w:evenVBand="0" w:oddHBand="1" w:evenHBand="0" w:firstRowFirstColumn="0" w:firstRowLastColumn="0" w:lastRowFirstColumn="0" w:lastRowLastColumn="0"/>
+              <w:rPr>
+                <w:rFonts w:ascii="Hei" w:eastAsia="Hei"/>
+                <w:lang w:val="zh-CN"/>
+              </w:rPr>
+            </w:pPr>
+          </w:p>
+        </w:tc>
+        <w:tc>
+          <w:tcPr>
+            <w:tcW w:w="318" w:type="pct"/>
+            <w:tcBorders>
+              <w:top w:val="none" w:sz="0" w:space="0" w:color="auto"/>
+              <w:bottom w:val="none" w:sz="0" w:space="0" w:color="auto"/>
+              <w:right w:val="none" w:sz="0" w:space="0" w:color="auto"/>
+            </w:tcBorders>
+            <w:shd w:val="clear" w:color="auto" w:fill="4F81BD" w:themeFill="accent1"/>
+          </w:tcPr>
+          <w:p>
+            <w:pPr>
+              <w:pStyle w:val="TableHeadingCenter"/>
+              <w:cnfStyle w:val="000000100000" w:firstRow="0" w:lastRow="0" w:firstColumn="0" w:lastColumn="0" w:oddVBand="0" w:evenVBand="0" w:oddHBand="1" w:evenHBand="0" w:firstRowFirstColumn="0" w:firstRowLastColumn="0" w:lastRowFirstColumn="0" w:lastRowLastColumn="0"/>
+              <w:rPr>
+                <w:rFonts w:ascii="Hei" w:eastAsia="Hei"/>
+                <w:lang w:val="zh-CN"/>
+              </w:rPr>
+            </w:pPr>
           </w:p>
         </w:tc>
       </w:tr>
       <w:tr>
         <w:trPr>
-          <w:jc w:val="right"/>
+          <w:jc w:val="center"/>
         </w:trPr>
         <w:tc>
           <w:tcPr>
             <w:cnfStyle w:val="001000000000" w:firstRow="0" w:lastRow="0" w:firstColumn="1" w:lastColumn="0" w:oddVBand="0" w:evenVBand="0" w:oddHBand="0" w:evenHBand="0" w:firstRowFirstColumn="0" w:firstRowLastColumn="0" w:lastRowFirstColumn="0" w:lastRowLastColumn="0"/>
-            <w:tcW w:w="3263" w:type="pct"/>
-          </w:tcPr>
-          <w:p>
-            <w:pPr>
-              <w:pStyle w:val="TableHeadingLeft"/>
-              <w:jc w:val="right"/>
-              <w:rPr>
-                <w:rFonts w:ascii="Hei" w:eastAsia="Hei"/>
-                <w:color w:val="7F7F7F" w:themeColor="text1" w:themeTint="80"/>
-                <w:sz w:val="18"/>
-                <w:lang w:val="zh-CN" w:eastAsia="zh-CN"/>
-              </w:rPr>
-            </w:pPr>
-            <w:r>
-              <w:rPr>
-                <w:rFonts w:ascii="Hei" w:eastAsia="Hei"/>
-                <w:color w:val="7F7F7F" w:themeColor="text1" w:themeTint="80"/>
-                <w:sz w:val="18"/>
-                <w:lang w:val="zh-CN" w:eastAsia="zh-CN"/>
-              </w:rPr>
-              <w:t>运输:</w:t>
-            </w:r>
-          </w:p>
-        </w:tc>
-        <w:tc>
-          <w:tcPr>
-            <w:tcW w:w="1737" w:type="pct"/>
+            <w:tcW w:w="216" w:type="pct"/>
+            <w:vMerge/>
+          </w:tcPr>
+          <w:p>
+            <w:pPr>
+              <w:pStyle w:val="BodyTextCenter"/>
+              <w:rPr>
+                <w:rFonts w:ascii="Hei" w:eastAsia="Hei" w:hint="eastAsia"/>
+              </w:rPr>
+            </w:pPr>
+          </w:p>
+        </w:tc>
+        <w:tc>
+          <w:tcPr>
+            <w:tcW w:w="219" w:type="pct"/>
+            <w:vMerge/>
+            <w:shd w:val="clear" w:color="auto" w:fill="4F81BD" w:themeFill="accent1"/>
+          </w:tcPr>
+          <w:p>
+            <w:pPr>
+              <w:pStyle w:val="BodyTextCenter"/>
+              <w:cnfStyle w:val="000000000000" w:firstRow="0" w:lastRow="0" w:firstColumn="0" w:lastColumn="0" w:oddVBand="0" w:evenVBand="0" w:oddHBand="0" w:evenHBand="0" w:firstRowFirstColumn="0" w:firstRowLastColumn="0" w:lastRowFirstColumn="0" w:lastRowLastColumn="0"/>
+              <w:rPr>
+                <w:rFonts w:ascii="Hei" w:eastAsia="Hei" w:hint="eastAsia"/>
+              </w:rPr>
+            </w:pPr>
+          </w:p>
+        </w:tc>
+        <w:tc>
+          <w:tcPr>
+            <w:tcW w:w="219" w:type="pct"/>
+            <w:vMerge w:val="restart"/>
+            <w:shd w:val="clear" w:color="auto" w:fill="4F81BD" w:themeFill="accent1"/>
+          </w:tcPr>
+          <w:p>
+            <w:pPr>
+              <w:pStyle w:val="BodyTextCenter"/>
+              <w:cnfStyle w:val="000000000000" w:firstRow="0" w:lastRow="0" w:firstColumn="0" w:lastColumn="0" w:oddVBand="0" w:evenVBand="0" w:oddHBand="0" w:evenHBand="0" w:firstRowFirstColumn="0" w:firstRowLastColumn="0" w:lastRowFirstColumn="0" w:lastRowLastColumn="0"/>
+              <w:rPr>
+                <w:rFonts w:ascii="Hei" w:eastAsia="Hei" w:hint="eastAsia"/>
+              </w:rPr>
+            </w:pPr>
+          </w:p>
+        </w:tc>
+        <w:tc>
+          <w:tcPr>
+            <w:tcW w:w="548" w:type="pct"/>
+          </w:tcPr>
+          <w:p>
+            <w:pPr>
+              <w:pStyle w:val="BodyTextCenter"/>
+              <w:cnfStyle w:val="000000000000" w:firstRow="0" w:lastRow="0" w:firstColumn="0" w:lastColumn="0" w:oddVBand="0" w:evenVBand="0" w:oddHBand="0" w:evenHBand="0" w:firstRowFirstColumn="0" w:firstRowLastColumn="0" w:lastRowFirstColumn="0" w:lastRowLastColumn="0"/>
+              <w:rPr>
+                <w:rFonts w:ascii="Hei" w:eastAsia="Hei"/>
+              </w:rPr>
+            </w:pPr>
+            <w:r>
+              <w:rPr>
+                <w:rFonts w:ascii="Hei" w:eastAsia="Hei" w:hint="eastAsia"/>
+              </w:rPr>
+              <w:t>[count]</w:t>
+            </w:r>
+          </w:p>
+        </w:tc>
+        <w:tc>
+          <w:tcPr>
+            <w:tcW w:w="399" w:type="pct"/>
+          </w:tcPr>
+          <w:p>
+            <w:pPr>
+              <w:pStyle w:val="aa"/>
+              <w:cnfStyle w:val="000000000000" w:firstRow="0" w:lastRow="0" w:firstColumn="0" w:lastColumn="0" w:oddVBand="0" w:evenVBand="0" w:oddHBand="0" w:evenHBand="0" w:firstRowFirstColumn="0" w:firstRowLastColumn="0" w:lastRowFirstColumn="0" w:lastRowLastColumn="0"/>
+              <w:rPr>
+                <w:rFonts w:ascii="Hei" w:eastAsia="Hei"/>
+              </w:rPr>
+            </w:pPr>
+            <w:r>
+              <w:rPr>
+                <w:rFonts w:ascii="Hei" w:eastAsia="Hei" w:hint="eastAsia"/>
+              </w:rPr>
+              <w:t>名称：[name]</w:t>
+            </w:r>
+          </w:p>
+          <w:p>
+            <w:pPr>
+              <w:pStyle w:val="aa"/>
+              <w:cnfStyle w:val="000000000000" w:firstRow="0" w:lastRow="0" w:firstColumn="0" w:lastColumn="0" w:oddVBand="0" w:evenVBand="0" w:oddHBand="0" w:evenHBand="0" w:firstRowFirstColumn="0" w:firstRowLastColumn="0" w:lastRowFirstColumn="0" w:lastRowLastColumn="0"/>
+              <w:rPr>
+                <w:rFonts w:ascii="Hei" w:eastAsia="Hei"/>
+              </w:rPr>
+            </w:pPr>
+            <w:r>
+              <w:rPr>
+                <w:rFonts w:ascii="Hei" w:eastAsia="Hei" w:hint="eastAsia"/>
+              </w:rPr>
+              <w:t>简介：[desc]</w:t>
+            </w:r>
+          </w:p>
+        </w:tc>
+        <w:tc>
+          <w:tcPr>
+            <w:tcW w:w="537" w:type="pct"/>
+          </w:tcPr>
+          <w:p>
+            <w:pPr>
+              <w:pStyle w:val="aa"/>
+              <w:jc w:val="center"/>
+              <w:cnfStyle w:val="000000000000" w:firstRow="0" w:lastRow="0" w:firstColumn="0" w:lastColumn="0" w:oddVBand="0" w:evenVBand="0" w:oddHBand="0" w:evenHBand="0" w:firstRowFirstColumn="0" w:firstRowLastColumn="0" w:lastRowFirstColumn="0" w:lastRowLastColumn="0"/>
+              <w:rPr>
+                <w:rFonts w:ascii="Hei" w:eastAsia="Hei"/>
+              </w:rPr>
+            </w:pPr>
+            <w:r>
+              <w:rPr>
+                <w:rFonts w:ascii="Hei" w:eastAsia="Hei" w:hint="eastAsia"/>
+              </w:rPr>
+              <w:t>[@picture]</w:t>
+            </w:r>
+          </w:p>
+        </w:tc>
+        <w:tc>
+          <w:tcPr>
+            <w:tcW w:w="523" w:type="pct"/>
+            <w:gridSpan w:val="2"/>
+          </w:tcPr>
+          <w:p>
+            <w:pPr>
+              <w:pStyle w:val="BodyTextCenter"/>
+              <w:cnfStyle w:val="000000000000" w:firstRow="0" w:lastRow="0" w:firstColumn="0" w:lastColumn="0" w:oddVBand="0" w:evenVBand="0" w:oddHBand="0" w:evenHBand="0" w:firstRowFirstColumn="0" w:firstRowLastColumn="0" w:lastRowFirstColumn="0" w:lastRowLastColumn="0"/>
+              <w:rPr>
+                <w:rFonts w:ascii="Hei" w:eastAsia="Hei"/>
+              </w:rPr>
+            </w:pPr>
+            <w:r>
+              <w:rPr>
+                <w:rFonts w:ascii="Hei" w:eastAsia="Hei" w:hint="eastAsia"/>
+              </w:rPr>
+              <w:t>[discount]</w:t>
+            </w:r>
+          </w:p>
+        </w:tc>
+        <w:tc>
+          <w:tcPr>
+            <w:tcW w:w="289" w:type="pct"/>
+          </w:tcPr>
+          <w:p>
+            <w:pPr>
+              <w:pStyle w:val="aa"/>
+              <w:jc w:val="center"/>
+              <w:cnfStyle w:val="000000000000" w:firstRow="0" w:lastRow="0" w:firstColumn="0" w:lastColumn="0" w:oddVBand="0" w:evenVBand="0" w:oddHBand="0" w:evenHBand="0" w:firstRowFirstColumn="0" w:firstRowLastColumn="0" w:lastRowFirstColumn="0" w:lastRowLastColumn="0"/>
+              <w:rPr>
+                <w:rFonts w:ascii="Hei" w:eastAsia="Hei"/>
+              </w:rPr>
+            </w:pPr>
+            <w:r>
+              <w:rPr>
+                <w:rFonts w:ascii="Hei" w:eastAsia="Hei" w:hint="eastAsia"/>
+              </w:rPr>
+              <w:t>[tax]</w:t>
+            </w:r>
+          </w:p>
+        </w:tc>
+        <w:tc>
+          <w:tcPr>
+            <w:tcW w:w="466" w:type="pct"/>
           </w:tcPr>
           <w:p>
             <w:pPr>
               <w:pStyle w:val="BodyTextRight"/>
+              <w:jc w:val="center"/>
               <w:cnfStyle w:val="000000000000" w:firstRow="0" w:lastRow="0" w:firstColumn="0" w:lastColumn="0" w:oddVBand="0" w:evenVBand="0" w:oddHBand="0" w:evenHBand="0" w:firstRowFirstColumn="0" w:firstRowLastColumn="0" w:lastRowFirstColumn="0" w:lastRowLastColumn="0"/>
               <w:rPr>
                 <w:rFonts w:ascii="Hei" w:eastAsia="Hei"/>
@@ -921,123 +1354,320 @@
               <w:rPr>
                 <w:rFonts w:ascii="Hei" w:eastAsia="Hei" w:hint="eastAsia"/>
               </w:rPr>
-              <w:t>{{transform}}</w:t>
-            </w:r>
+              <w:t>[price]</w:t>
+            </w:r>
+          </w:p>
+        </w:tc>
+        <w:tc>
+          <w:tcPr>
+            <w:tcW w:w="980" w:type="pct"/>
+          </w:tcPr>
+          <w:p>
+            <w:pPr>
+              <w:pStyle w:val="BodyTextRight"/>
+              <w:jc w:val="center"/>
+              <w:cnfStyle w:val="000000000000" w:firstRow="0" w:lastRow="0" w:firstColumn="0" w:lastColumn="0" w:oddVBand="0" w:evenVBand="0" w:oddHBand="0" w:evenHBand="0" w:firstRowFirstColumn="0" w:firstRowLastColumn="0" w:lastRowFirstColumn="0" w:lastRowLastColumn="0"/>
+              <w:rPr>
+                <w:rFonts w:ascii="Hei" w:eastAsia="Hei"/>
+              </w:rPr>
+            </w:pPr>
+            <w:r>
+              <w:rPr>
+                <w:rFonts w:ascii="Hei" w:eastAsia="Hei" w:hint="eastAsia"/>
+              </w:rPr>
+              <w:t>[count] *[price] =[</w:t>
+            </w:r>
+            <w:proofErr w:type="spellStart"/>
+            <w:r>
+              <w:rPr>
+                <w:rFonts w:ascii="Hei" w:eastAsia="Hei" w:hint="eastAsia"/>
+              </w:rPr>
+              <w:t>totalPrice</w:t>
+            </w:r>
+            <w:proofErr w:type="spellEnd"/>
+            <w:r>
+              <w:rPr>
+                <w:rFonts w:ascii="Hei" w:eastAsia="Hei" w:hint="eastAsia"/>
+              </w:rPr>
+              <w:t>]</w:t>
+            </w:r>
+          </w:p>
+        </w:tc>
+        <w:tc>
+          <w:tcPr>
+            <w:tcW w:w="603" w:type="pct"/>
+            <w:gridSpan w:val="2"/>
+            <w:shd w:val="clear" w:color="auto" w:fill="4F81BD" w:themeFill="accent1"/>
+          </w:tcPr>
+          <w:p>
+            <w:pPr>
+              <w:pStyle w:val="BodyTextRight"/>
+              <w:jc w:val="center"/>
+              <w:cnfStyle w:val="000000000000" w:firstRow="0" w:lastRow="0" w:firstColumn="0" w:lastColumn="0" w:oddVBand="0" w:evenVBand="0" w:oddHBand="0" w:evenHBand="0" w:firstRowFirstColumn="0" w:firstRowLastColumn="0" w:lastRowFirstColumn="0" w:lastRowLastColumn="0"/>
+              <w:rPr>
+                <w:rFonts w:ascii="Hei" w:eastAsia="Hei" w:hint="eastAsia"/>
+              </w:rPr>
+            </w:pPr>
           </w:p>
         </w:tc>
       </w:tr>
       <w:tr>
         <w:trPr>
           <w:cnfStyle w:val="000000100000" w:firstRow="0" w:lastRow="0" w:firstColumn="0" w:lastColumn="0" w:oddVBand="0" w:evenVBand="0" w:oddHBand="1" w:evenHBand="0" w:firstRowFirstColumn="0" w:firstRowLastColumn="0" w:lastRowFirstColumn="0" w:lastRowLastColumn="0"/>
-          <w:jc w:val="right"/>
+          <w:jc w:val="center"/>
         </w:trPr>
         <w:tc>
           <w:tcPr>
             <w:cnfStyle w:val="001000000000" w:firstRow="0" w:lastRow="0" w:firstColumn="1" w:lastColumn="0" w:oddVBand="0" w:evenVBand="0" w:oddHBand="0" w:evenHBand="0" w:firstRowFirstColumn="0" w:firstRowLastColumn="0" w:lastRowFirstColumn="0" w:lastRowLastColumn="0"/>
-            <w:tcW w:w="3263" w:type="pct"/>
-          </w:tcPr>
-          <w:p>
-            <w:pPr>
-              <w:pStyle w:val="TableHeadingRight"/>
-              <w:rPr>
-                <w:rFonts w:ascii="Hei" w:eastAsia="Hei"/>
-                <w:lang w:val="zh-CN"/>
-              </w:rPr>
-            </w:pPr>
-            <w:r>
-              <w:rPr>
-                <w:rFonts w:ascii="Hei" w:eastAsia="Hei"/>
-                <w:lang w:val="zh-CN"/>
-              </w:rPr>
-              <w:t>其他:</w:t>
-            </w:r>
-          </w:p>
-        </w:tc>
-        <w:tc>
-          <w:tcPr>
-            <w:tcW w:w="1737" w:type="pct"/>
-          </w:tcPr>
-          <w:p>
-            <w:pPr>
-              <w:pStyle w:val="BodyTextRight"/>
+            <w:tcW w:w="216" w:type="pct"/>
+            <w:vMerge/>
+            <w:tcBorders>
+              <w:top w:val="none" w:sz="0" w:space="0" w:color="auto"/>
+              <w:left w:val="none" w:sz="0" w:space="0" w:color="auto"/>
+              <w:bottom w:val="none" w:sz="0" w:space="0" w:color="auto"/>
+            </w:tcBorders>
+          </w:tcPr>
+          <w:p>
+            <w:pPr>
+              <w:pStyle w:val="TableHeadingCenter"/>
+              <w:rPr>
+                <w:rFonts w:ascii="Hei" w:eastAsia="Hei" w:hint="eastAsia"/>
+                <w:color w:val="FFFFFF" w:themeColor="background1"/>
+                <w:lang w:val="zh-CN"/>
+              </w:rPr>
+            </w:pPr>
+          </w:p>
+        </w:tc>
+        <w:tc>
+          <w:tcPr>
+            <w:tcW w:w="219" w:type="pct"/>
+            <w:tcBorders>
+              <w:top w:val="none" w:sz="0" w:space="0" w:color="auto"/>
+              <w:bottom w:val="none" w:sz="0" w:space="0" w:color="auto"/>
+            </w:tcBorders>
+            <w:shd w:val="clear" w:color="auto" w:fill="4F81BD" w:themeFill="accent1"/>
+          </w:tcPr>
+          <w:p>
+            <w:pPr>
+              <w:pStyle w:val="TableHeadingCenter"/>
               <w:cnfStyle w:val="000000100000" w:firstRow="0" w:lastRow="0" w:firstColumn="0" w:lastColumn="0" w:oddVBand="0" w:evenVBand="0" w:oddHBand="1" w:evenHBand="0" w:firstRowFirstColumn="0" w:firstRowLastColumn="0" w:lastRowFirstColumn="0" w:lastRowLastColumn="0"/>
               <w:rPr>
-                <w:rFonts w:ascii="Hei" w:eastAsia="Hei"/>
-              </w:rPr>
-            </w:pPr>
-            <w:r>
-              <w:rPr>
-                <w:rFonts w:ascii="Hei" w:eastAsia="Hei" w:hint="eastAsia"/>
-              </w:rPr>
-              <w:t>{{other}}</w:t>
-            </w:r>
+                <w:rFonts w:ascii="Hei" w:eastAsia="Hei" w:hint="eastAsia"/>
+                <w:color w:val="FFFFFF" w:themeColor="background1"/>
+                <w:lang w:val="zh-CN"/>
+              </w:rPr>
+            </w:pPr>
+          </w:p>
+        </w:tc>
+        <w:tc>
+          <w:tcPr>
+            <w:tcW w:w="219" w:type="pct"/>
+            <w:vMerge/>
+            <w:tcBorders>
+              <w:top w:val="none" w:sz="0" w:space="0" w:color="auto"/>
+              <w:bottom w:val="none" w:sz="0" w:space="0" w:color="auto"/>
+            </w:tcBorders>
+            <w:shd w:val="clear" w:color="auto" w:fill="4F81BD" w:themeFill="accent1"/>
+          </w:tcPr>
+          <w:p>
+            <w:pPr>
+              <w:pStyle w:val="TableHeadingCenter"/>
+              <w:cnfStyle w:val="000000100000" w:firstRow="0" w:lastRow="0" w:firstColumn="0" w:lastColumn="0" w:oddVBand="0" w:evenVBand="0" w:oddHBand="1" w:evenHBand="0" w:firstRowFirstColumn="0" w:firstRowLastColumn="0" w:lastRowFirstColumn="0" w:lastRowLastColumn="0"/>
+              <w:rPr>
+                <w:rFonts w:ascii="Hei" w:eastAsia="Hei" w:hint="eastAsia"/>
+                <w:color w:val="FFFFFF" w:themeColor="background1"/>
+                <w:lang w:val="zh-CN"/>
+              </w:rPr>
+            </w:pPr>
+          </w:p>
+        </w:tc>
+        <w:tc>
+          <w:tcPr>
+            <w:tcW w:w="1506" w:type="pct"/>
+            <w:gridSpan w:val="4"/>
+            <w:tcBorders>
+              <w:top w:val="none" w:sz="0" w:space="0" w:color="auto"/>
+              <w:bottom w:val="none" w:sz="0" w:space="0" w:color="auto"/>
+            </w:tcBorders>
+            <w:shd w:val="clear" w:color="auto" w:fill="4F81BD" w:themeFill="accent1"/>
+          </w:tcPr>
+          <w:p>
+            <w:pPr>
+              <w:pStyle w:val="TableHeadingCenter"/>
+              <w:cnfStyle w:val="000000100000" w:firstRow="0" w:lastRow="0" w:firstColumn="0" w:lastColumn="0" w:oddVBand="0" w:evenVBand="0" w:oddHBand="1" w:evenHBand="0" w:firstRowFirstColumn="0" w:firstRowLastColumn="0" w:lastRowFirstColumn="0" w:lastRowLastColumn="0"/>
+              <w:rPr>
+                <w:rFonts w:ascii="Hei" w:eastAsia="Hei"/>
+                <w:color w:val="FFFFFF" w:themeColor="background1"/>
+                <w:lang w:val="zh-CN"/>
+              </w:rPr>
+            </w:pPr>
+          </w:p>
+        </w:tc>
+        <w:tc>
+          <w:tcPr>
+            <w:tcW w:w="2236" w:type="pct"/>
+            <w:gridSpan w:val="4"/>
+            <w:tcBorders>
+              <w:top w:val="none" w:sz="0" w:space="0" w:color="auto"/>
+              <w:bottom w:val="none" w:sz="0" w:space="0" w:color="auto"/>
+            </w:tcBorders>
+            <w:shd w:val="clear" w:color="auto" w:fill="4F81BD" w:themeFill="accent1"/>
+          </w:tcPr>
+          <w:p>
+            <w:pPr>
+              <w:pStyle w:val="TableHeadingCenter"/>
+              <w:cnfStyle w:val="000000100000" w:firstRow="0" w:lastRow="0" w:firstColumn="0" w:lastColumn="0" w:oddVBand="0" w:evenVBand="0" w:oddHBand="1" w:evenHBand="0" w:firstRowFirstColumn="0" w:firstRowLastColumn="0" w:lastRowFirstColumn="0" w:lastRowLastColumn="0"/>
+              <w:rPr>
+                <w:rFonts w:ascii="Hei" w:eastAsia="Hei"/>
+                <w:color w:val="FFFFFF" w:themeColor="background1"/>
+                <w:lang w:val="zh-CN"/>
+              </w:rPr>
+            </w:pPr>
+          </w:p>
+        </w:tc>
+        <w:tc>
+          <w:tcPr>
+            <w:tcW w:w="285" w:type="pct"/>
+            <w:tcBorders>
+              <w:top w:val="none" w:sz="0" w:space="0" w:color="auto"/>
+              <w:bottom w:val="none" w:sz="0" w:space="0" w:color="auto"/>
+            </w:tcBorders>
+            <w:shd w:val="clear" w:color="auto" w:fill="4F81BD" w:themeFill="accent1"/>
+          </w:tcPr>
+          <w:p>
+            <w:pPr>
+              <w:pStyle w:val="TableHeadingCenter"/>
+              <w:cnfStyle w:val="000000100000" w:firstRow="0" w:lastRow="0" w:firstColumn="0" w:lastColumn="0" w:oddVBand="0" w:evenVBand="0" w:oddHBand="1" w:evenHBand="0" w:firstRowFirstColumn="0" w:firstRowLastColumn="0" w:lastRowFirstColumn="0" w:lastRowLastColumn="0"/>
+              <w:rPr>
+                <w:rFonts w:ascii="Hei" w:eastAsia="Hei"/>
+                <w:color w:val="FFFFFF" w:themeColor="background1"/>
+                <w:lang w:val="zh-CN"/>
+              </w:rPr>
+            </w:pPr>
+          </w:p>
+        </w:tc>
+        <w:tc>
+          <w:tcPr>
+            <w:tcW w:w="318" w:type="pct"/>
+            <w:tcBorders>
+              <w:top w:val="none" w:sz="0" w:space="0" w:color="auto"/>
+              <w:bottom w:val="none" w:sz="0" w:space="0" w:color="auto"/>
+              <w:right w:val="none" w:sz="0" w:space="0" w:color="auto"/>
+            </w:tcBorders>
+            <w:shd w:val="clear" w:color="auto" w:fill="4F81BD" w:themeFill="accent1"/>
+          </w:tcPr>
+          <w:p>
+            <w:pPr>
+              <w:pStyle w:val="TableHeadingCenter"/>
+              <w:cnfStyle w:val="000000100000" w:firstRow="0" w:lastRow="0" w:firstColumn="0" w:lastColumn="0" w:oddVBand="0" w:evenVBand="0" w:oddHBand="1" w:evenHBand="0" w:firstRowFirstColumn="0" w:firstRowLastColumn="0" w:lastRowFirstColumn="0" w:lastRowLastColumn="0"/>
+              <w:rPr>
+                <w:rFonts w:ascii="Hei" w:eastAsia="Hei"/>
+                <w:color w:val="FFFFFF" w:themeColor="background1"/>
+                <w:lang w:val="zh-CN"/>
+              </w:rPr>
+            </w:pPr>
           </w:p>
         </w:tc>
       </w:tr>
       <w:tr>
         <w:trPr>
-          <w:cnfStyle w:val="010000000000" w:firstRow="0" w:lastRow="1" w:firstColumn="0" w:lastColumn="0" w:oddVBand="0" w:evenVBand="0" w:oddHBand="0" w:evenHBand="0" w:firstRowFirstColumn="0" w:firstRowLastColumn="0" w:lastRowFirstColumn="0" w:lastRowLastColumn="0"/>
-          <w:jc w:val="right"/>
+          <w:jc w:val="center"/>
         </w:trPr>
         <w:tc>
           <w:tcPr>
             <w:cnfStyle w:val="001000000000" w:firstRow="0" w:lastRow="0" w:firstColumn="1" w:lastColumn="0" w:oddVBand="0" w:evenVBand="0" w:oddHBand="0" w:evenHBand="0" w:firstRowFirstColumn="0" w:firstRowLastColumn="0" w:lastRowFirstColumn="0" w:lastRowLastColumn="0"/>
-            <w:tcW w:w="3263" w:type="pct"/>
-          </w:tcPr>
-          <w:p>
-            <w:pPr>
-              <w:pStyle w:val="TableHeadingLeft"/>
-              <w:jc w:val="right"/>
-              <w:rPr>
-                <w:rFonts w:ascii="Hei" w:eastAsia="Hei"/>
-                <w:color w:val="7F7F7F" w:themeColor="text1" w:themeTint="80"/>
-                <w:sz w:val="18"/>
-                <w:lang w:val="zh-CN" w:eastAsia="zh-CN"/>
-              </w:rPr>
-            </w:pPr>
-            <w:r>
-              <w:rPr>
-                <w:rFonts w:ascii="Hei" w:eastAsia="Hei"/>
-                <w:color w:val="7F7F7F" w:themeColor="text1" w:themeTint="80"/>
-                <w:sz w:val="18"/>
-                <w:lang w:val="zh-CN" w:eastAsia="zh-CN"/>
-              </w:rPr>
-              <w:t>未付余额:</w:t>
-            </w:r>
-          </w:p>
-        </w:tc>
-        <w:tc>
-          <w:tcPr>
-            <w:tcW w:w="1737" w:type="pct"/>
+            <w:tcW w:w="216" w:type="pct"/>
+            <w:vMerge/>
           </w:tcPr>
           <w:p>
             <w:pPr>
               <w:pStyle w:val="BodyTextRight"/>
-              <w:cnfStyle w:val="010000000000" w:firstRow="0" w:lastRow="1" w:firstColumn="0" w:lastColumn="0" w:oddVBand="0" w:evenVBand="0" w:oddHBand="0" w:evenHBand="0" w:firstRowFirstColumn="0" w:firstRowLastColumn="0" w:lastRowFirstColumn="0" w:lastRowLastColumn="0"/>
-              <w:rPr>
-                <w:rFonts w:ascii="Hei" w:eastAsia="Hei"/>
-              </w:rPr>
-            </w:pPr>
-            <w:r>
-              <w:rPr>
-                <w:rFonts w:ascii="Hei" w:eastAsia="Hei" w:hint="eastAsia"/>
-              </w:rPr>
-              <w:t>{{</w:t>
-            </w:r>
-            <w:proofErr w:type="spellStart"/>
-            <w:r>
-              <w:rPr>
-                <w:rFonts w:ascii="Hei" w:eastAsia="Hei" w:hint="eastAsia"/>
-              </w:rPr>
-              <w:t>unpay</w:t>
-            </w:r>
-            <w:proofErr w:type="spellEnd"/>
-            <w:r>
-              <w:rPr>
-                <w:rFonts w:ascii="Hei" w:eastAsia="Hei" w:hint="eastAsia"/>
-              </w:rPr>
-              <w:t>}}</w:t>
-            </w:r>
+              <w:rPr>
+                <w:rFonts w:ascii="Hei" w:eastAsia="Hei" w:hint="eastAsia"/>
+              </w:rPr>
+            </w:pPr>
+          </w:p>
+        </w:tc>
+        <w:tc>
+          <w:tcPr>
+            <w:tcW w:w="219" w:type="pct"/>
+            <w:shd w:val="clear" w:color="auto" w:fill="4F81BD" w:themeFill="accent1"/>
+          </w:tcPr>
+          <w:p>
+            <w:pPr>
+              <w:pStyle w:val="BodyTextRight"/>
+              <w:cnfStyle w:val="000000000000" w:firstRow="0" w:lastRow="0" w:firstColumn="0" w:lastColumn="0" w:oddVBand="0" w:evenVBand="0" w:oddHBand="0" w:evenHBand="0" w:firstRowFirstColumn="0" w:firstRowLastColumn="0" w:lastRowFirstColumn="0" w:lastRowLastColumn="0"/>
+              <w:rPr>
+                <w:rFonts w:ascii="Hei" w:eastAsia="Hei" w:hint="eastAsia"/>
+              </w:rPr>
+            </w:pPr>
+          </w:p>
+        </w:tc>
+        <w:tc>
+          <w:tcPr>
+            <w:tcW w:w="219" w:type="pct"/>
+            <w:shd w:val="clear" w:color="auto" w:fill="4F81BD" w:themeFill="accent1"/>
+          </w:tcPr>
+          <w:p>
+            <w:pPr>
+              <w:pStyle w:val="BodyTextRight"/>
+              <w:cnfStyle w:val="000000000000" w:firstRow="0" w:lastRow="0" w:firstColumn="0" w:lastColumn="0" w:oddVBand="0" w:evenVBand="0" w:oddHBand="0" w:evenHBand="0" w:firstRowFirstColumn="0" w:firstRowLastColumn="0" w:lastRowFirstColumn="0" w:lastRowLastColumn="0"/>
+              <w:rPr>
+                <w:rFonts w:ascii="Hei" w:eastAsia="Hei" w:hint="eastAsia"/>
+              </w:rPr>
+            </w:pPr>
+          </w:p>
+        </w:tc>
+        <w:tc>
+          <w:tcPr>
+            <w:tcW w:w="3742" w:type="pct"/>
+            <w:gridSpan w:val="8"/>
+            <w:shd w:val="clear" w:color="auto" w:fill="4F81BD" w:themeFill="accent1"/>
+          </w:tcPr>
+          <w:p>
+            <w:pPr>
+              <w:pStyle w:val="BodyTextRight"/>
+              <w:cnfStyle w:val="000000000000" w:firstRow="0" w:lastRow="0" w:firstColumn="0" w:lastColumn="0" w:oddVBand="0" w:evenVBand="0" w:oddHBand="0" w:evenHBand="0" w:firstRowFirstColumn="0" w:firstRowLastColumn="0" w:lastRowFirstColumn="0" w:lastRowLastColumn="0"/>
+              <w:rPr>
+                <w:rFonts w:ascii="Hei" w:eastAsia="Hei"/>
+              </w:rPr>
+            </w:pPr>
+            <w:r>
+              <w:rPr>
+                <w:rFonts w:ascii="Hei" w:eastAsia="Hei" w:hint="eastAsia"/>
+              </w:rPr>
+              <w:t>{{total}}</w:t>
+            </w:r>
+          </w:p>
+        </w:tc>
+        <w:tc>
+          <w:tcPr>
+            <w:tcW w:w="285" w:type="pct"/>
+            <w:shd w:val="clear" w:color="auto" w:fill="4F81BD" w:themeFill="accent1"/>
+          </w:tcPr>
+          <w:p>
+            <w:pPr>
+              <w:pStyle w:val="BodyTextRight"/>
+              <w:cnfStyle w:val="000000000000" w:firstRow="0" w:lastRow="0" w:firstColumn="0" w:lastColumn="0" w:oddVBand="0" w:evenVBand="0" w:oddHBand="0" w:evenHBand="0" w:firstRowFirstColumn="0" w:firstRowLastColumn="0" w:lastRowFirstColumn="0" w:lastRowLastColumn="0"/>
+              <w:rPr>
+                <w:rFonts w:ascii="Hei" w:eastAsia="Hei" w:hint="eastAsia"/>
+              </w:rPr>
+            </w:pPr>
+          </w:p>
+        </w:tc>
+        <w:tc>
+          <w:tcPr>
+            <w:tcW w:w="318" w:type="pct"/>
+            <w:shd w:val="clear" w:color="auto" w:fill="4F81BD" w:themeFill="accent1"/>
+          </w:tcPr>
+          <w:p>
+            <w:pPr>
+              <w:pStyle w:val="BodyTextRight"/>
+              <w:cnfStyle w:val="000000000000" w:firstRow="0" w:lastRow="0" w:firstColumn="0" w:lastColumn="0" w:oddVBand="0" w:evenVBand="0" w:oddHBand="0" w:evenHBand="0" w:firstRowFirstColumn="0" w:firstRowLastColumn="0" w:lastRowFirstColumn="0" w:lastRowLastColumn="0"/>
+              <w:rPr>
+                <w:rFonts w:ascii="Hei" w:eastAsia="Hei" w:hint="eastAsia"/>
+              </w:rPr>
+            </w:pPr>
           </w:p>
         </w:tc>
       </w:tr>
@@ -1445,11 +2075,6 @@
     <w:lsdException w:name="Book Title" w:uiPriority="33" w:qFormat="1"/>
     <w:lsdException w:name="Bibliography" w:semiHidden="1" w:uiPriority="37" w:unhideWhenUsed="1"/>
     <w:lsdException w:name="TOC Heading" w:semiHidden="1" w:uiPriority="39" w:unhideWhenUsed="1" w:qFormat="1"/>
-    <w:lsdException w:name="Plain Table 5" w:semiHidden="1" w:unhideWhenUsed="1"/>
-    <w:lsdException w:name="Grid Table Light" w:semiHidden="1" w:unhideWhenUsed="1"/>
-    <w:lsdException w:name="Grid Table 1 Light" w:semiHidden="1" w:unhideWhenUsed="1"/>
-    <w:lsdException w:name="Grid Table 2" w:semiHidden="1" w:unhideWhenUsed="1"/>
-    <w:lsdException w:name="Grid Table 3" w:semiHidden="1" w:unhideWhenUsed="1"/>
     <w:lsdException w:name="Grid Table 4" w:uiPriority="49"/>
     <w:lsdException w:name="Grid Table 5 Dark" w:uiPriority="50"/>
     <w:lsdException w:name="Grid Table 6 Colorful" w:uiPriority="51"/>

</xml_diff>

<commit_message>
The table loop label can be in the same row as the template
</commit_message>
<xml_diff>
--- a/src/test/resources/template/render_hackloop.docx
+++ b/src/test/resources/template/render_hackloop.docx
@@ -773,7 +773,7 @@
             <w:pPr>
               <w:pStyle w:val="TableHeadingCenter"/>
               <w:rPr>
-                <w:rFonts w:ascii="Hei" w:eastAsia="Hei" w:hint="eastAsia"/>
+                <w:rFonts w:ascii="Hei" w:eastAsia="Hei"/>
                 <w:color w:val="FFFFFF" w:themeColor="background1"/>
                 <w:lang w:val="zh-CN"/>
               </w:rPr>
@@ -789,7 +789,7 @@
               <w:pStyle w:val="TableHeadingCenter"/>
               <w:cnfStyle w:val="100000000000" w:firstRow="1" w:lastRow="0" w:firstColumn="0" w:lastColumn="0" w:oddVBand="0" w:evenVBand="0" w:oddHBand="0" w:evenHBand="0" w:firstRowFirstColumn="0" w:firstRowLastColumn="0" w:lastRowFirstColumn="0" w:lastRowLastColumn="0"/>
               <w:rPr>
-                <w:rFonts w:ascii="Hei" w:eastAsia="Hei" w:hint="eastAsia"/>
+                <w:rFonts w:ascii="Hei" w:eastAsia="Hei"/>
                 <w:color w:val="FFFFFF" w:themeColor="background1"/>
                 <w:lang w:val="zh-CN"/>
               </w:rPr>
@@ -805,7 +805,7 @@
               <w:pStyle w:val="TableHeadingCenter"/>
               <w:cnfStyle w:val="100000000000" w:firstRow="1" w:lastRow="0" w:firstColumn="0" w:lastColumn="0" w:oddVBand="0" w:evenVBand="0" w:oddHBand="0" w:evenHBand="0" w:firstRowFirstColumn="0" w:firstRowLastColumn="0" w:lastRowFirstColumn="0" w:lastRowLastColumn="0"/>
               <w:rPr>
-                <w:rFonts w:ascii="Hei" w:eastAsia="Hei" w:hint="eastAsia"/>
+                <w:rFonts w:ascii="Hei" w:eastAsia="Hei"/>
                 <w:color w:val="FFFFFF" w:themeColor="background1"/>
                 <w:lang w:val="zh-CN"/>
               </w:rPr>
@@ -845,7 +845,7 @@
               <w:pStyle w:val="TableHeadingCenter"/>
               <w:cnfStyle w:val="100000000000" w:firstRow="1" w:lastRow="0" w:firstColumn="0" w:lastColumn="0" w:oddVBand="0" w:evenVBand="0" w:oddHBand="0" w:evenHBand="0" w:firstRowFirstColumn="0" w:firstRowLastColumn="0" w:lastRowFirstColumn="0" w:lastRowLastColumn="0"/>
               <w:rPr>
-                <w:rFonts w:ascii="Hei" w:eastAsia="Hei" w:hint="eastAsia"/>
+                <w:rFonts w:ascii="Hei" w:eastAsia="Hei"/>
                 <w:color w:val="FFFFFF" w:themeColor="background1"/>
                 <w:lang w:val="zh-CN"/>
               </w:rPr>
@@ -861,7 +861,7 @@
               <w:pStyle w:val="TableHeadingCenter"/>
               <w:cnfStyle w:val="100000000000" w:firstRow="1" w:lastRow="0" w:firstColumn="0" w:lastColumn="0" w:oddVBand="0" w:evenVBand="0" w:oddHBand="0" w:evenHBand="0" w:firstRowFirstColumn="0" w:firstRowLastColumn="0" w:lastRowFirstColumn="0" w:lastRowLastColumn="0"/>
               <w:rPr>
-                <w:rFonts w:ascii="Hei" w:eastAsia="Hei" w:hint="eastAsia"/>
+                <w:rFonts w:ascii="Hei" w:eastAsia="Hei"/>
                 <w:color w:val="FFFFFF" w:themeColor="background1"/>
                 <w:lang w:val="zh-CN"/>
               </w:rPr>
@@ -889,7 +889,7 @@
             <w:pPr>
               <w:pStyle w:val="TableHeadingCenter"/>
               <w:rPr>
-                <w:rFonts w:ascii="Hei" w:eastAsia="Hei" w:hint="eastAsia"/>
+                <w:rFonts w:ascii="Hei" w:eastAsia="Hei"/>
                 <w:lang w:val="zh-CN"/>
               </w:rPr>
             </w:pPr>
@@ -910,7 +910,7 @@
               <w:pStyle w:val="TableHeadingCenter"/>
               <w:cnfStyle w:val="000000100000" w:firstRow="0" w:lastRow="0" w:firstColumn="0" w:lastColumn="0" w:oddVBand="0" w:evenVBand="0" w:oddHBand="1" w:evenHBand="0" w:firstRowFirstColumn="0" w:firstRowLastColumn="0" w:lastRowFirstColumn="0" w:lastRowLastColumn="0"/>
               <w:rPr>
-                <w:rFonts w:ascii="Hei" w:eastAsia="Hei" w:hint="eastAsia"/>
+                <w:rFonts w:ascii="Hei" w:eastAsia="Hei"/>
                 <w:lang w:val="zh-CN"/>
               </w:rPr>
             </w:pPr>
@@ -930,7 +930,7 @@
               <w:pStyle w:val="TableHeadingCenter"/>
               <w:cnfStyle w:val="000000100000" w:firstRow="0" w:lastRow="0" w:firstColumn="0" w:lastColumn="0" w:oddVBand="0" w:evenVBand="0" w:oddHBand="1" w:evenHBand="0" w:firstRowFirstColumn="0" w:firstRowLastColumn="0" w:lastRowFirstColumn="0" w:lastRowLastColumn="0"/>
               <w:rPr>
-                <w:rFonts w:ascii="Hei" w:eastAsia="Hei" w:hint="eastAsia"/>
+                <w:rFonts w:ascii="Hei" w:eastAsia="Hei"/>
                 <w:lang w:val="zh-CN"/>
               </w:rPr>
             </w:pPr>
@@ -1182,7 +1182,7 @@
             <w:pPr>
               <w:pStyle w:val="BodyTextCenter"/>
               <w:rPr>
-                <w:rFonts w:ascii="Hei" w:eastAsia="Hei" w:hint="eastAsia"/>
+                <w:rFonts w:ascii="Hei" w:eastAsia="Hei"/>
               </w:rPr>
             </w:pPr>
           </w:p>
@@ -1198,7 +1198,7 @@
               <w:pStyle w:val="BodyTextCenter"/>
               <w:cnfStyle w:val="000000000000" w:firstRow="0" w:lastRow="0" w:firstColumn="0" w:lastColumn="0" w:oddVBand="0" w:evenVBand="0" w:oddHBand="0" w:evenHBand="0" w:firstRowFirstColumn="0" w:firstRowLastColumn="0" w:lastRowFirstColumn="0" w:lastRowLastColumn="0"/>
               <w:rPr>
-                <w:rFonts w:ascii="Hei" w:eastAsia="Hei" w:hint="eastAsia"/>
+                <w:rFonts w:ascii="Hei" w:eastAsia="Hei"/>
               </w:rPr>
             </w:pPr>
           </w:p>
@@ -1214,7 +1214,7 @@
               <w:pStyle w:val="BodyTextCenter"/>
               <w:cnfStyle w:val="000000000000" w:firstRow="0" w:lastRow="0" w:firstColumn="0" w:lastColumn="0" w:oddVBand="0" w:evenVBand="0" w:oddHBand="0" w:evenHBand="0" w:firstRowFirstColumn="0" w:firstRowLastColumn="0" w:lastRowFirstColumn="0" w:lastRowLastColumn="0"/>
               <w:rPr>
-                <w:rFonts w:ascii="Hei" w:eastAsia="Hei" w:hint="eastAsia"/>
+                <w:rFonts w:ascii="Hei" w:eastAsia="Hei"/>
               </w:rPr>
             </w:pPr>
           </w:p>
@@ -1405,7 +1405,7 @@
               <w:jc w:val="center"/>
               <w:cnfStyle w:val="000000000000" w:firstRow="0" w:lastRow="0" w:firstColumn="0" w:lastColumn="0" w:oddVBand="0" w:evenVBand="0" w:oddHBand="0" w:evenHBand="0" w:firstRowFirstColumn="0" w:firstRowLastColumn="0" w:lastRowFirstColumn="0" w:lastRowLastColumn="0"/>
               <w:rPr>
-                <w:rFonts w:ascii="Hei" w:eastAsia="Hei" w:hint="eastAsia"/>
+                <w:rFonts w:ascii="Hei" w:eastAsia="Hei"/>
               </w:rPr>
             </w:pPr>
           </w:p>
@@ -1431,7 +1431,7 @@
             <w:pPr>
               <w:pStyle w:val="TableHeadingCenter"/>
               <w:rPr>
-                <w:rFonts w:ascii="Hei" w:eastAsia="Hei" w:hint="eastAsia"/>
+                <w:rFonts w:ascii="Hei" w:eastAsia="Hei"/>
                 <w:color w:val="FFFFFF" w:themeColor="background1"/>
                 <w:lang w:val="zh-CN"/>
               </w:rPr>
@@ -1452,7 +1452,7 @@
               <w:pStyle w:val="TableHeadingCenter"/>
               <w:cnfStyle w:val="000000100000" w:firstRow="0" w:lastRow="0" w:firstColumn="0" w:lastColumn="0" w:oddVBand="0" w:evenVBand="0" w:oddHBand="1" w:evenHBand="0" w:firstRowFirstColumn="0" w:firstRowLastColumn="0" w:lastRowFirstColumn="0" w:lastRowLastColumn="0"/>
               <w:rPr>
-                <w:rFonts w:ascii="Hei" w:eastAsia="Hei" w:hint="eastAsia"/>
+                <w:rFonts w:ascii="Hei" w:eastAsia="Hei"/>
                 <w:color w:val="FFFFFF" w:themeColor="background1"/>
                 <w:lang w:val="zh-CN"/>
               </w:rPr>
@@ -1474,7 +1474,7 @@
               <w:pStyle w:val="TableHeadingCenter"/>
               <w:cnfStyle w:val="000000100000" w:firstRow="0" w:lastRow="0" w:firstColumn="0" w:lastColumn="0" w:oddVBand="0" w:evenVBand="0" w:oddHBand="1" w:evenHBand="0" w:firstRowFirstColumn="0" w:firstRowLastColumn="0" w:lastRowFirstColumn="0" w:lastRowLastColumn="0"/>
               <w:rPr>
-                <w:rFonts w:ascii="Hei" w:eastAsia="Hei" w:hint="eastAsia"/>
+                <w:rFonts w:ascii="Hei" w:eastAsia="Hei"/>
                 <w:color w:val="FFFFFF" w:themeColor="background1"/>
                 <w:lang w:val="zh-CN"/>
               </w:rPr>
@@ -1583,7 +1583,7 @@
             <w:pPr>
               <w:pStyle w:val="BodyTextRight"/>
               <w:rPr>
-                <w:rFonts w:ascii="Hei" w:eastAsia="Hei" w:hint="eastAsia"/>
+                <w:rFonts w:ascii="Hei" w:eastAsia="Hei"/>
               </w:rPr>
             </w:pPr>
           </w:p>
@@ -1598,7 +1598,7 @@
               <w:pStyle w:val="BodyTextRight"/>
               <w:cnfStyle w:val="000000000000" w:firstRow="0" w:lastRow="0" w:firstColumn="0" w:lastColumn="0" w:oddVBand="0" w:evenVBand="0" w:oddHBand="0" w:evenHBand="0" w:firstRowFirstColumn="0" w:firstRowLastColumn="0" w:lastRowFirstColumn="0" w:lastRowLastColumn="0"/>
               <w:rPr>
-                <w:rFonts w:ascii="Hei" w:eastAsia="Hei" w:hint="eastAsia"/>
+                <w:rFonts w:ascii="Hei" w:eastAsia="Hei"/>
               </w:rPr>
             </w:pPr>
           </w:p>
@@ -1613,7 +1613,7 @@
               <w:pStyle w:val="BodyTextRight"/>
               <w:cnfStyle w:val="000000000000" w:firstRow="0" w:lastRow="0" w:firstColumn="0" w:lastColumn="0" w:oddVBand="0" w:evenVBand="0" w:oddHBand="0" w:evenHBand="0" w:firstRowFirstColumn="0" w:firstRowLastColumn="0" w:lastRowFirstColumn="0" w:lastRowLastColumn="0"/>
               <w:rPr>
-                <w:rFonts w:ascii="Hei" w:eastAsia="Hei" w:hint="eastAsia"/>
+                <w:rFonts w:ascii="Hei" w:eastAsia="Hei"/>
               </w:rPr>
             </w:pPr>
           </w:p>
@@ -1650,7 +1650,7 @@
               <w:pStyle w:val="BodyTextRight"/>
               <w:cnfStyle w:val="000000000000" w:firstRow="0" w:lastRow="0" w:firstColumn="0" w:lastColumn="0" w:oddVBand="0" w:evenVBand="0" w:oddHBand="0" w:evenHBand="0" w:firstRowFirstColumn="0" w:firstRowLastColumn="0" w:lastRowFirstColumn="0" w:lastRowLastColumn="0"/>
               <w:rPr>
-                <w:rFonts w:ascii="Hei" w:eastAsia="Hei" w:hint="eastAsia"/>
+                <w:rFonts w:ascii="Hei" w:eastAsia="Hei"/>
               </w:rPr>
             </w:pPr>
           </w:p>
@@ -1665,13 +1665,1617 @@
               <w:pStyle w:val="BodyTextRight"/>
               <w:cnfStyle w:val="000000000000" w:firstRow="0" w:lastRow="0" w:firstColumn="0" w:lastColumn="0" w:oddVBand="0" w:evenVBand="0" w:oddHBand="0" w:evenHBand="0" w:firstRowFirstColumn="0" w:firstRowLastColumn="0" w:lastRowFirstColumn="0" w:lastRowLastColumn="0"/>
               <w:rPr>
-                <w:rFonts w:ascii="Hei" w:eastAsia="Hei" w:hint="eastAsia"/>
+                <w:rFonts w:ascii="Hei" w:eastAsia="Hei"/>
               </w:rPr>
             </w:pPr>
           </w:p>
         </w:tc>
       </w:tr>
     </w:tbl>
+    <w:p/>
+    <w:p>
+      <w:pPr>
+        <w:spacing w:line="240" w:lineRule="auto"/>
+      </w:pPr>
+      <w:r>
+        <w:br w:type="page"/>
+      </w:r>
+    </w:p>
+    <w:p>
+      <w:pPr>
+        <w:pStyle w:val="FormText"/>
+        <w:rPr>
+          <w:rFonts w:ascii="Hei" w:eastAsia="Hei"/>
+        </w:rPr>
+      </w:pPr>
+    </w:p>
+    <w:tbl>
+      <w:tblPr>
+        <w:tblStyle w:val="1-3"/>
+        <w:tblW w:w="4965" w:type="pct"/>
+        <w:jc w:val="center"/>
+        <w:tblLook w:val="04A0" w:firstRow="1" w:lastRow="0" w:firstColumn="1" w:lastColumn="0" w:noHBand="0" w:noVBand="1"/>
+      </w:tblPr>
+      <w:tblGrid>
+        <w:gridCol w:w="1771"/>
+        <w:gridCol w:w="1284"/>
+        <w:gridCol w:w="2450"/>
+        <w:gridCol w:w="1041"/>
+        <w:gridCol w:w="899"/>
+        <w:gridCol w:w="1050"/>
+        <w:gridCol w:w="1391"/>
+      </w:tblGrid>
+      <w:tr>
+        <w:trPr>
+          <w:cnfStyle w:val="100000000000" w:firstRow="1" w:lastRow="0" w:firstColumn="0" w:lastColumn="0" w:oddVBand="0" w:evenVBand="0" w:oddHBand="0" w:evenHBand="0" w:firstRowFirstColumn="0" w:firstRowLastColumn="0" w:lastRowFirstColumn="0" w:lastRowLastColumn="0"/>
+          <w:jc w:val="center"/>
+        </w:trPr>
+        <w:tc>
+          <w:tcPr>
+            <w:cnfStyle w:val="001000000000" w:firstRow="0" w:lastRow="0" w:firstColumn="1" w:lastColumn="0" w:oddVBand="0" w:evenVBand="0" w:oddHBand="0" w:evenHBand="0" w:firstRowFirstColumn="0" w:firstRowLastColumn="0" w:lastRowFirstColumn="0" w:lastRowLastColumn="0"/>
+            <w:tcW w:w="5000" w:type="pct"/>
+            <w:gridSpan w:val="7"/>
+          </w:tcPr>
+          <w:p>
+            <w:pPr>
+              <w:pStyle w:val="TableHeadingCenter"/>
+              <w:rPr>
+                <w:color w:val="FFFFFF" w:themeColor="background1"/>
+                <w:lang w:val="zh-CN"/>
+              </w:rPr>
+            </w:pPr>
+            <w:r>
+              <w:rPr>
+                <w:rFonts w:ascii="Hei" w:eastAsia="Hei" w:hint="eastAsia"/>
+                <w:color w:val="FFFFFF" w:themeColor="background1"/>
+                <w:lang w:val="zh-CN"/>
+              </w:rPr>
+              <w:t>货物明细</w:t>
+            </w:r>
+          </w:p>
+        </w:tc>
+      </w:tr>
+      <w:tr>
+        <w:trPr>
+          <w:cnfStyle w:val="000000100000" w:firstRow="0" w:lastRow="0" w:firstColumn="0" w:lastColumn="0" w:oddVBand="0" w:evenVBand="0" w:oddHBand="1" w:evenHBand="0" w:firstRowFirstColumn="0" w:firstRowLastColumn="0" w:lastRowFirstColumn="0" w:lastRowLastColumn="0"/>
+          <w:jc w:val="center"/>
+        </w:trPr>
+        <w:tc>
+          <w:tcPr>
+            <w:cnfStyle w:val="001000000000" w:firstRow="0" w:lastRow="0" w:firstColumn="1" w:lastColumn="0" w:oddVBand="0" w:evenVBand="0" w:oddHBand="0" w:evenHBand="0" w:firstRowFirstColumn="0" w:firstRowLastColumn="0" w:lastRowFirstColumn="0" w:lastRowLastColumn="0"/>
+            <w:tcW w:w="722" w:type="pct"/>
+          </w:tcPr>
+          <w:p>
+            <w:pPr>
+              <w:pStyle w:val="TableHeadingCenter"/>
+              <w:rPr>
+                <w:rFonts w:ascii="Hei" w:eastAsia="Hei"/>
+                <w:lang w:val="zh-CN"/>
+              </w:rPr>
+            </w:pPr>
+            <w:r>
+              <w:rPr>
+                <w:rFonts w:ascii="Hei" w:eastAsia="Hei"/>
+                <w:lang w:val="zh-CN"/>
+              </w:rPr>
+              <w:t>数量</w:t>
+            </w:r>
+          </w:p>
+        </w:tc>
+        <w:tc>
+          <w:tcPr>
+            <w:tcW w:w="697" w:type="pct"/>
+          </w:tcPr>
+          <w:p>
+            <w:pPr>
+              <w:pStyle w:val="TableHeadingCenter"/>
+              <w:cnfStyle w:val="000000100000" w:firstRow="0" w:lastRow="0" w:firstColumn="0" w:lastColumn="0" w:oddVBand="0" w:evenVBand="0" w:oddHBand="1" w:evenHBand="0" w:firstRowFirstColumn="0" w:firstRowLastColumn="0" w:lastRowFirstColumn="0" w:lastRowLastColumn="0"/>
+              <w:rPr>
+                <w:rFonts w:ascii="Hei" w:eastAsia="Hei"/>
+                <w:lang w:val="zh-CN"/>
+              </w:rPr>
+            </w:pPr>
+            <w:r>
+              <w:rPr>
+                <w:rFonts w:ascii="Hei" w:eastAsia="Hei"/>
+                <w:lang w:val="zh-CN"/>
+              </w:rPr>
+              <w:t>货物</w:t>
+            </w:r>
+          </w:p>
+        </w:tc>
+        <w:tc>
+          <w:tcPr>
+            <w:tcW w:w="1286" w:type="pct"/>
+          </w:tcPr>
+          <w:p>
+            <w:pPr>
+              <w:pStyle w:val="TableHeadingCenter"/>
+              <w:cnfStyle w:val="000000100000" w:firstRow="0" w:lastRow="0" w:firstColumn="0" w:lastColumn="0" w:oddVBand="0" w:evenVBand="0" w:oddHBand="1" w:evenHBand="0" w:firstRowFirstColumn="0" w:firstRowLastColumn="0" w:lastRowFirstColumn="0" w:lastRowLastColumn="0"/>
+              <w:rPr>
+                <w:rFonts w:ascii="Hei" w:eastAsia="Hei"/>
+                <w:lang w:val="zh-CN"/>
+              </w:rPr>
+            </w:pPr>
+            <w:r>
+              <w:rPr>
+                <w:rFonts w:ascii="Hei" w:eastAsia="Hei"/>
+                <w:lang w:val="zh-CN"/>
+              </w:rPr>
+              <w:t>说明</w:t>
+            </w:r>
+          </w:p>
+        </w:tc>
+        <w:tc>
+          <w:tcPr>
+            <w:tcW w:w="542" w:type="pct"/>
+          </w:tcPr>
+          <w:p>
+            <w:pPr>
+              <w:pStyle w:val="TableHeadingCenter"/>
+              <w:cnfStyle w:val="000000100000" w:firstRow="0" w:lastRow="0" w:firstColumn="0" w:lastColumn="0" w:oddVBand="0" w:evenVBand="0" w:oddHBand="1" w:evenHBand="0" w:firstRowFirstColumn="0" w:firstRowLastColumn="0" w:lastRowFirstColumn="0" w:lastRowLastColumn="0"/>
+              <w:rPr>
+                <w:rFonts w:ascii="Hei" w:eastAsia="Hei"/>
+                <w:lang w:val="zh-CN"/>
+              </w:rPr>
+            </w:pPr>
+            <w:r>
+              <w:rPr>
+                <w:rFonts w:ascii="Hei" w:eastAsia="Hei"/>
+                <w:lang w:val="zh-CN"/>
+              </w:rPr>
+              <w:t>折扣</w:t>
+            </w:r>
+          </w:p>
+        </w:tc>
+        <w:tc>
+          <w:tcPr>
+            <w:tcW w:w="496" w:type="pct"/>
+          </w:tcPr>
+          <w:p>
+            <w:pPr>
+              <w:pStyle w:val="TableHeadingCenter"/>
+              <w:cnfStyle w:val="000000100000" w:firstRow="0" w:lastRow="0" w:firstColumn="0" w:lastColumn="0" w:oddVBand="0" w:evenVBand="0" w:oddHBand="1" w:evenHBand="0" w:firstRowFirstColumn="0" w:firstRowLastColumn="0" w:lastRowFirstColumn="0" w:lastRowLastColumn="0"/>
+              <w:rPr>
+                <w:rFonts w:ascii="Hei" w:eastAsia="Hei"/>
+                <w:lang w:val="zh-CN"/>
+              </w:rPr>
+            </w:pPr>
+            <w:r>
+              <w:rPr>
+                <w:rFonts w:ascii="Hei" w:eastAsia="Hei"/>
+                <w:lang w:val="zh-CN"/>
+              </w:rPr>
+              <w:t>应纳税</w:t>
+            </w:r>
+          </w:p>
+        </w:tc>
+        <w:tc>
+          <w:tcPr>
+            <w:tcW w:w="615" w:type="pct"/>
+          </w:tcPr>
+          <w:p>
+            <w:pPr>
+              <w:pStyle w:val="TableHeadingCenter"/>
+              <w:cnfStyle w:val="000000100000" w:firstRow="0" w:lastRow="0" w:firstColumn="0" w:lastColumn="0" w:oddVBand="0" w:evenVBand="0" w:oddHBand="1" w:evenHBand="0" w:firstRowFirstColumn="0" w:firstRowLastColumn="0" w:lastRowFirstColumn="0" w:lastRowLastColumn="0"/>
+              <w:rPr>
+                <w:rFonts w:ascii="Hei" w:eastAsia="Hei"/>
+                <w:lang w:val="zh-CN"/>
+              </w:rPr>
+            </w:pPr>
+            <w:r>
+              <w:rPr>
+                <w:rFonts w:ascii="Hei" w:eastAsia="Hei"/>
+                <w:lang w:val="zh-CN"/>
+              </w:rPr>
+              <w:t>单价</w:t>
+            </w:r>
+          </w:p>
+        </w:tc>
+        <w:tc>
+          <w:tcPr>
+            <w:tcW w:w="642" w:type="pct"/>
+          </w:tcPr>
+          <w:p>
+            <w:pPr>
+              <w:pStyle w:val="TableHeadingCenter"/>
+              <w:cnfStyle w:val="000000100000" w:firstRow="0" w:lastRow="0" w:firstColumn="0" w:lastColumn="0" w:oddVBand="0" w:evenVBand="0" w:oddHBand="1" w:evenHBand="0" w:firstRowFirstColumn="0" w:firstRowLastColumn="0" w:lastRowFirstColumn="0" w:lastRowLastColumn="0"/>
+              <w:rPr>
+                <w:rFonts w:ascii="Hei" w:eastAsia="Hei"/>
+                <w:lang w:val="zh-CN"/>
+              </w:rPr>
+            </w:pPr>
+            <w:r>
+              <w:rPr>
+                <w:rFonts w:ascii="Hei" w:eastAsia="Hei"/>
+                <w:lang w:val="zh-CN"/>
+              </w:rPr>
+              <w:t>总计</w:t>
+            </w:r>
+          </w:p>
+        </w:tc>
+      </w:tr>
+      <w:tr>
+        <w:trPr>
+          <w:cnfStyle w:val="000000010000" w:firstRow="0" w:lastRow="0" w:firstColumn="0" w:lastColumn="0" w:oddVBand="0" w:evenVBand="0" w:oddHBand="0" w:evenHBand="1" w:firstRowFirstColumn="0" w:firstRowLastColumn="0" w:lastRowFirstColumn="0" w:lastRowLastColumn="0"/>
+          <w:jc w:val="center"/>
+        </w:trPr>
+        <w:tc>
+          <w:tcPr>
+            <w:cnfStyle w:val="001000000000" w:firstRow="0" w:lastRow="0" w:firstColumn="1" w:lastColumn="0" w:oddVBand="0" w:evenVBand="0" w:oddHBand="0" w:evenHBand="0" w:firstRowFirstColumn="0" w:firstRowLastColumn="0" w:lastRowFirstColumn="0" w:lastRowLastColumn="0"/>
+            <w:tcW w:w="722" w:type="pct"/>
+            <w:tcBorders>
+              <w:bottom w:val="single" w:sz="8" w:space="0" w:color="B3CC82" w:themeColor="accent3" w:themeTint="BF"/>
+            </w:tcBorders>
+          </w:tcPr>
+          <w:p>
+            <w:pPr>
+              <w:pStyle w:val="BodyTextCenter"/>
+              <w:rPr>
+                <w:rFonts w:ascii="Hei" w:eastAsia="Hei"/>
+              </w:rPr>
+            </w:pPr>
+            <w:r>
+              <w:rPr>
+                <w:rFonts w:ascii="Hei" w:eastAsia="Hei" w:hint="eastAsia"/>
+                <w:lang w:val="zh-CN"/>
+              </w:rPr>
+              <w:t>{{goods</w:t>
+            </w:r>
+            <w:r>
+              <w:rPr>
+                <w:rFonts w:ascii="Hei" w:eastAsia="Hei"/>
+                <w:lang w:val="zh-CN"/>
+              </w:rPr>
+              <w:t>2</w:t>
+            </w:r>
+            <w:r>
+              <w:rPr>
+                <w:rFonts w:ascii="Hei" w:eastAsia="Hei" w:hint="eastAsia"/>
+                <w:lang w:val="zh-CN"/>
+              </w:rPr>
+              <w:t>}}</w:t>
+            </w:r>
+            <w:r>
+              <w:rPr>
+                <w:rFonts w:ascii="Hei" w:eastAsia="Hei" w:hint="eastAsia"/>
+              </w:rPr>
+              <w:t>[count]</w:t>
+            </w:r>
+          </w:p>
+        </w:tc>
+        <w:tc>
+          <w:tcPr>
+            <w:tcW w:w="697" w:type="pct"/>
+            <w:tcBorders>
+              <w:bottom w:val="single" w:sz="8" w:space="0" w:color="B3CC82" w:themeColor="accent3" w:themeTint="BF"/>
+            </w:tcBorders>
+          </w:tcPr>
+          <w:p>
+            <w:pPr>
+              <w:pStyle w:val="aa"/>
+              <w:cnfStyle w:val="000000010000" w:firstRow="0" w:lastRow="0" w:firstColumn="0" w:lastColumn="0" w:oddVBand="0" w:evenVBand="0" w:oddHBand="0" w:evenHBand="1" w:firstRowFirstColumn="0" w:firstRowLastColumn="0" w:lastRowFirstColumn="0" w:lastRowLastColumn="0"/>
+              <w:rPr>
+                <w:rFonts w:ascii="Hei" w:eastAsia="Hei"/>
+              </w:rPr>
+            </w:pPr>
+            <w:r>
+              <w:rPr>
+                <w:rFonts w:ascii="Hei" w:eastAsia="Hei" w:hint="eastAsia"/>
+              </w:rPr>
+              <w:t>名称：[name]</w:t>
+            </w:r>
+          </w:p>
+          <w:p>
+            <w:pPr>
+              <w:pStyle w:val="aa"/>
+              <w:cnfStyle w:val="000000010000" w:firstRow="0" w:lastRow="0" w:firstColumn="0" w:lastColumn="0" w:oddVBand="0" w:evenVBand="0" w:oddHBand="0" w:evenHBand="1" w:firstRowFirstColumn="0" w:firstRowLastColumn="0" w:lastRowFirstColumn="0" w:lastRowLastColumn="0"/>
+              <w:rPr>
+                <w:rFonts w:ascii="Hei" w:eastAsia="Hei"/>
+              </w:rPr>
+            </w:pPr>
+            <w:r>
+              <w:rPr>
+                <w:rFonts w:ascii="Hei" w:eastAsia="Hei" w:hint="eastAsia"/>
+              </w:rPr>
+              <w:t>简介：[desc]</w:t>
+            </w:r>
+          </w:p>
+        </w:tc>
+        <w:tc>
+          <w:tcPr>
+            <w:tcW w:w="1286" w:type="pct"/>
+            <w:tcBorders>
+              <w:bottom w:val="single" w:sz="8" w:space="0" w:color="B3CC82" w:themeColor="accent3" w:themeTint="BF"/>
+            </w:tcBorders>
+            <w:vAlign w:val="center"/>
+          </w:tcPr>
+          <w:p>
+            <w:pPr>
+              <w:pStyle w:val="aa"/>
+              <w:jc w:val="center"/>
+              <w:cnfStyle w:val="000000010000" w:firstRow="0" w:lastRow="0" w:firstColumn="0" w:lastColumn="0" w:oddVBand="0" w:evenVBand="0" w:oddHBand="0" w:evenHBand="1" w:firstRowFirstColumn="0" w:firstRowLastColumn="0" w:lastRowFirstColumn="0" w:lastRowLastColumn="0"/>
+              <w:rPr>
+                <w:rFonts w:ascii="Hei" w:eastAsia="Hei"/>
+              </w:rPr>
+            </w:pPr>
+            <w:r>
+              <w:rPr>
+                <w:rFonts w:ascii="Hei" w:eastAsia="Hei" w:hint="eastAsia"/>
+              </w:rPr>
+              <w:t>[@picture]</w:t>
+            </w:r>
+          </w:p>
+        </w:tc>
+        <w:tc>
+          <w:tcPr>
+            <w:tcW w:w="542" w:type="pct"/>
+            <w:tcBorders>
+              <w:bottom w:val="single" w:sz="8" w:space="0" w:color="B3CC82" w:themeColor="accent3" w:themeTint="BF"/>
+            </w:tcBorders>
+          </w:tcPr>
+          <w:p>
+            <w:pPr>
+              <w:pStyle w:val="BodyTextCenter"/>
+              <w:cnfStyle w:val="000000010000" w:firstRow="0" w:lastRow="0" w:firstColumn="0" w:lastColumn="0" w:oddVBand="0" w:evenVBand="0" w:oddHBand="0" w:evenHBand="1" w:firstRowFirstColumn="0" w:firstRowLastColumn="0" w:lastRowFirstColumn="0" w:lastRowLastColumn="0"/>
+              <w:rPr>
+                <w:rFonts w:ascii="Hei" w:eastAsia="Hei"/>
+              </w:rPr>
+            </w:pPr>
+            <w:r>
+              <w:rPr>
+                <w:rFonts w:ascii="Hei" w:eastAsia="Hei" w:hint="eastAsia"/>
+              </w:rPr>
+              <w:t>[discount]</w:t>
+            </w:r>
+          </w:p>
+        </w:tc>
+        <w:tc>
+          <w:tcPr>
+            <w:tcW w:w="496" w:type="pct"/>
+            <w:tcBorders>
+              <w:bottom w:val="single" w:sz="8" w:space="0" w:color="B3CC82" w:themeColor="accent3" w:themeTint="BF"/>
+            </w:tcBorders>
+          </w:tcPr>
+          <w:p>
+            <w:pPr>
+              <w:pStyle w:val="aa"/>
+              <w:jc w:val="center"/>
+              <w:cnfStyle w:val="000000010000" w:firstRow="0" w:lastRow="0" w:firstColumn="0" w:lastColumn="0" w:oddVBand="0" w:evenVBand="0" w:oddHBand="0" w:evenHBand="1" w:firstRowFirstColumn="0" w:firstRowLastColumn="0" w:lastRowFirstColumn="0" w:lastRowLastColumn="0"/>
+              <w:rPr>
+                <w:rFonts w:ascii="Hei" w:eastAsia="Hei"/>
+              </w:rPr>
+            </w:pPr>
+            <w:r>
+              <w:rPr>
+                <w:rFonts w:ascii="Hei" w:eastAsia="Hei" w:hint="eastAsia"/>
+              </w:rPr>
+              <w:t>[tax]</w:t>
+            </w:r>
+          </w:p>
+        </w:tc>
+        <w:tc>
+          <w:tcPr>
+            <w:tcW w:w="615" w:type="pct"/>
+            <w:tcBorders>
+              <w:bottom w:val="single" w:sz="8" w:space="0" w:color="B3CC82" w:themeColor="accent3" w:themeTint="BF"/>
+            </w:tcBorders>
+          </w:tcPr>
+          <w:p>
+            <w:pPr>
+              <w:pStyle w:val="BodyTextRight"/>
+              <w:jc w:val="center"/>
+              <w:cnfStyle w:val="000000010000" w:firstRow="0" w:lastRow="0" w:firstColumn="0" w:lastColumn="0" w:oddVBand="0" w:evenVBand="0" w:oddHBand="0" w:evenHBand="1" w:firstRowFirstColumn="0" w:firstRowLastColumn="0" w:lastRowFirstColumn="0" w:lastRowLastColumn="0"/>
+              <w:rPr>
+                <w:rFonts w:ascii="Hei" w:eastAsia="Hei"/>
+              </w:rPr>
+            </w:pPr>
+            <w:r>
+              <w:rPr>
+                <w:rFonts w:ascii="Hei" w:eastAsia="Hei" w:hint="eastAsia"/>
+              </w:rPr>
+              <w:t>[price]</w:t>
+            </w:r>
+          </w:p>
+        </w:tc>
+        <w:tc>
+          <w:tcPr>
+            <w:tcW w:w="642" w:type="pct"/>
+            <w:tcBorders>
+              <w:bottom w:val="single" w:sz="8" w:space="0" w:color="B3CC82" w:themeColor="accent3" w:themeTint="BF"/>
+            </w:tcBorders>
+          </w:tcPr>
+          <w:p>
+            <w:pPr>
+              <w:pStyle w:val="BodyTextRight"/>
+              <w:jc w:val="center"/>
+              <w:cnfStyle w:val="000000010000" w:firstRow="0" w:lastRow="0" w:firstColumn="0" w:lastColumn="0" w:oddVBand="0" w:evenVBand="0" w:oddHBand="0" w:evenHBand="1" w:firstRowFirstColumn="0" w:firstRowLastColumn="0" w:lastRowFirstColumn="0" w:lastRowLastColumn="0"/>
+              <w:rPr>
+                <w:rFonts w:ascii="Hei" w:eastAsia="Hei"/>
+              </w:rPr>
+            </w:pPr>
+            <w:r>
+              <w:rPr>
+                <w:rFonts w:ascii="Hei" w:eastAsia="Hei" w:hint="eastAsia"/>
+              </w:rPr>
+              <w:t>[count] *[price] =[</w:t>
+            </w:r>
+            <w:proofErr w:type="spellStart"/>
+            <w:r>
+              <w:rPr>
+                <w:rFonts w:ascii="Hei" w:eastAsia="Hei" w:hint="eastAsia"/>
+              </w:rPr>
+              <w:t>totalPrice</w:t>
+            </w:r>
+            <w:proofErr w:type="spellEnd"/>
+            <w:r>
+              <w:rPr>
+                <w:rFonts w:ascii="Hei" w:eastAsia="Hei" w:hint="eastAsia"/>
+              </w:rPr>
+              <w:t>]</w:t>
+            </w:r>
+          </w:p>
+        </w:tc>
+      </w:tr>
+      <w:tr>
+        <w:trPr>
+          <w:cnfStyle w:val="000000100000" w:firstRow="0" w:lastRow="0" w:firstColumn="0" w:lastColumn="0" w:oddVBand="0" w:evenVBand="0" w:oddHBand="1" w:evenHBand="0" w:firstRowFirstColumn="0" w:firstRowLastColumn="0" w:lastRowFirstColumn="0" w:lastRowLastColumn="0"/>
+          <w:jc w:val="center"/>
+        </w:trPr>
+        <w:tc>
+          <w:tcPr>
+            <w:cnfStyle w:val="001000000000" w:firstRow="0" w:lastRow="0" w:firstColumn="1" w:lastColumn="0" w:oddVBand="0" w:evenVBand="0" w:oddHBand="0" w:evenHBand="0" w:firstRowFirstColumn="0" w:firstRowLastColumn="0" w:lastRowFirstColumn="0" w:lastRowLastColumn="0"/>
+            <w:tcW w:w="5000" w:type="pct"/>
+            <w:gridSpan w:val="7"/>
+            <w:shd w:val="clear" w:color="auto" w:fill="9BBB59"/>
+          </w:tcPr>
+          <w:p>
+            <w:pPr>
+              <w:pStyle w:val="TableHeadingCenter"/>
+              <w:rPr>
+                <w:rFonts w:ascii="Hei" w:eastAsia="Hei"/>
+                <w:color w:val="FFFFFF" w:themeColor="background1"/>
+                <w:lang w:val="zh-CN"/>
+              </w:rPr>
+            </w:pPr>
+            <w:r>
+              <w:rPr>
+                <w:rFonts w:ascii="Hei" w:eastAsia="Hei" w:hint="eastAsia"/>
+                <w:color w:val="FFFFFF" w:themeColor="background1"/>
+                <w:lang w:val="zh-CN"/>
+              </w:rPr>
+              <w:t>人工费</w:t>
+            </w:r>
+          </w:p>
+        </w:tc>
+      </w:tr>
+      <w:tr>
+        <w:trPr>
+          <w:cnfStyle w:val="000000010000" w:firstRow="0" w:lastRow="0" w:firstColumn="0" w:lastColumn="0" w:oddVBand="0" w:evenVBand="0" w:oddHBand="0" w:evenHBand="1" w:firstRowFirstColumn="0" w:firstRowLastColumn="0" w:lastRowFirstColumn="0" w:lastRowLastColumn="0"/>
+          <w:jc w:val="center"/>
+        </w:trPr>
+        <w:tc>
+          <w:tcPr>
+            <w:cnfStyle w:val="001000000000" w:firstRow="0" w:lastRow="0" w:firstColumn="1" w:lastColumn="0" w:oddVBand="0" w:evenVBand="0" w:oddHBand="0" w:evenHBand="0" w:firstRowFirstColumn="0" w:firstRowLastColumn="0" w:lastRowFirstColumn="0" w:lastRowLastColumn="0"/>
+            <w:tcW w:w="3247" w:type="pct"/>
+            <w:gridSpan w:val="4"/>
+          </w:tcPr>
+          <w:p>
+            <w:pPr>
+              <w:pStyle w:val="TableHeadingCenter"/>
+              <w:rPr>
+                <w:rFonts w:ascii="Hei" w:eastAsia="Hei"/>
+                <w:lang w:val="zh-CN"/>
+              </w:rPr>
+            </w:pPr>
+            <w:r>
+              <w:rPr>
+                <w:rFonts w:ascii="Hei" w:eastAsia="Hei" w:hint="eastAsia"/>
+                <w:lang w:val="zh-CN"/>
+              </w:rPr>
+              <w:t>种类</w:t>
+            </w:r>
+          </w:p>
+        </w:tc>
+        <w:tc>
+          <w:tcPr>
+            <w:tcW w:w="496" w:type="pct"/>
+          </w:tcPr>
+          <w:p>
+            <w:pPr>
+              <w:pStyle w:val="TableHeadingCenter"/>
+              <w:cnfStyle w:val="000000010000" w:firstRow="0" w:lastRow="0" w:firstColumn="0" w:lastColumn="0" w:oddVBand="0" w:evenVBand="0" w:oddHBand="0" w:evenHBand="1" w:firstRowFirstColumn="0" w:firstRowLastColumn="0" w:lastRowFirstColumn="0" w:lastRowLastColumn="0"/>
+              <w:rPr>
+                <w:rFonts w:ascii="Hei" w:eastAsia="Hei"/>
+                <w:lang w:val="zh-CN"/>
+              </w:rPr>
+            </w:pPr>
+            <w:r>
+              <w:rPr>
+                <w:rFonts w:ascii="Hei" w:eastAsia="Hei" w:hint="eastAsia"/>
+                <w:lang w:val="zh-CN"/>
+              </w:rPr>
+              <w:t>人数</w:t>
+            </w:r>
+          </w:p>
+        </w:tc>
+        <w:tc>
+          <w:tcPr>
+            <w:tcW w:w="615" w:type="pct"/>
+          </w:tcPr>
+          <w:p>
+            <w:pPr>
+              <w:pStyle w:val="TableHeadingCenter"/>
+              <w:cnfStyle w:val="000000010000" w:firstRow="0" w:lastRow="0" w:firstColumn="0" w:lastColumn="0" w:oddVBand="0" w:evenVBand="0" w:oddHBand="0" w:evenHBand="1" w:firstRowFirstColumn="0" w:firstRowLastColumn="0" w:lastRowFirstColumn="0" w:lastRowLastColumn="0"/>
+              <w:rPr>
+                <w:rFonts w:ascii="Hei" w:eastAsia="Hei"/>
+                <w:lang w:val="zh-CN"/>
+              </w:rPr>
+            </w:pPr>
+            <w:r>
+              <w:rPr>
+                <w:rFonts w:ascii="Hei" w:eastAsia="Hei" w:hint="eastAsia"/>
+                <w:lang w:val="zh-CN"/>
+              </w:rPr>
+              <w:t>单价</w:t>
+            </w:r>
+          </w:p>
+        </w:tc>
+        <w:tc>
+          <w:tcPr>
+            <w:tcW w:w="642" w:type="pct"/>
+          </w:tcPr>
+          <w:p>
+            <w:pPr>
+              <w:pStyle w:val="BodyTextRight"/>
+              <w:jc w:val="center"/>
+              <w:cnfStyle w:val="000000010000" w:firstRow="0" w:lastRow="0" w:firstColumn="0" w:lastColumn="0" w:oddVBand="0" w:evenVBand="0" w:oddHBand="0" w:evenHBand="1" w:firstRowFirstColumn="0" w:firstRowLastColumn="0" w:lastRowFirstColumn="0" w:lastRowLastColumn="0"/>
+              <w:rPr>
+                <w:rFonts w:ascii="Hei" w:eastAsia="Hei"/>
+                <w:color w:val="7F7F7F" w:themeColor="text1" w:themeTint="80"/>
+                <w:lang w:val="zh-CN"/>
+              </w:rPr>
+            </w:pPr>
+          </w:p>
+        </w:tc>
+      </w:tr>
+      <w:tr>
+        <w:trPr>
+          <w:cnfStyle w:val="000000100000" w:firstRow="0" w:lastRow="0" w:firstColumn="0" w:lastColumn="0" w:oddVBand="0" w:evenVBand="0" w:oddHBand="1" w:evenHBand="0" w:firstRowFirstColumn="0" w:firstRowLastColumn="0" w:lastRowFirstColumn="0" w:lastRowLastColumn="0"/>
+          <w:jc w:val="center"/>
+        </w:trPr>
+        <w:tc>
+          <w:tcPr>
+            <w:cnfStyle w:val="001000000000" w:firstRow="0" w:lastRow="0" w:firstColumn="1" w:lastColumn="0" w:oddVBand="0" w:evenVBand="0" w:oddHBand="0" w:evenHBand="0" w:firstRowFirstColumn="0" w:firstRowLastColumn="0" w:lastRowFirstColumn="0" w:lastRowLastColumn="0"/>
+            <w:tcW w:w="3247" w:type="pct"/>
+            <w:gridSpan w:val="4"/>
+          </w:tcPr>
+          <w:p>
+            <w:pPr>
+              <w:pStyle w:val="BodyTextCenter"/>
+              <w:rPr>
+                <w:rFonts w:ascii="Hei" w:eastAsia="Hei"/>
+              </w:rPr>
+            </w:pPr>
+            <w:r>
+              <w:rPr>
+                <w:rFonts w:ascii="Hei" w:eastAsia="Hei" w:hint="eastAsia"/>
+                <w:lang w:val="zh-CN"/>
+              </w:rPr>
+              <w:t>{{labors</w:t>
+            </w:r>
+            <w:r>
+              <w:rPr>
+                <w:rFonts w:ascii="Hei" w:eastAsia="Hei"/>
+              </w:rPr>
+              <w:t>2</w:t>
+            </w:r>
+            <w:r>
+              <w:rPr>
+                <w:rFonts w:ascii="Hei" w:eastAsia="Hei" w:hint="eastAsia"/>
+                <w:lang w:val="zh-CN"/>
+              </w:rPr>
+              <w:t>}}</w:t>
+            </w:r>
+            <w:r>
+              <w:rPr>
+                <w:rFonts w:ascii="Hei" w:eastAsia="Hei" w:hint="eastAsia"/>
+              </w:rPr>
+              <w:t>[category]</w:t>
+            </w:r>
+          </w:p>
+        </w:tc>
+        <w:tc>
+          <w:tcPr>
+            <w:tcW w:w="496" w:type="pct"/>
+          </w:tcPr>
+          <w:p>
+            <w:pPr>
+              <w:pStyle w:val="aa"/>
+              <w:jc w:val="center"/>
+              <w:cnfStyle w:val="000000100000" w:firstRow="0" w:lastRow="0" w:firstColumn="0" w:lastColumn="0" w:oddVBand="0" w:evenVBand="0" w:oddHBand="1" w:evenHBand="0" w:firstRowFirstColumn="0" w:firstRowLastColumn="0" w:lastRowFirstColumn="0" w:lastRowLastColumn="0"/>
+              <w:rPr>
+                <w:rFonts w:ascii="Hei" w:eastAsia="Hei"/>
+              </w:rPr>
+            </w:pPr>
+            <w:r>
+              <w:rPr>
+                <w:rFonts w:ascii="Hei" w:eastAsia="Hei" w:hint="eastAsia"/>
+              </w:rPr>
+              <w:t>[people]</w:t>
+            </w:r>
+          </w:p>
+        </w:tc>
+        <w:tc>
+          <w:tcPr>
+            <w:tcW w:w="615" w:type="pct"/>
+          </w:tcPr>
+          <w:p>
+            <w:pPr>
+              <w:pStyle w:val="BodyTextRight"/>
+              <w:jc w:val="center"/>
+              <w:cnfStyle w:val="000000100000" w:firstRow="0" w:lastRow="0" w:firstColumn="0" w:lastColumn="0" w:oddVBand="0" w:evenVBand="0" w:oddHBand="1" w:evenHBand="0" w:firstRowFirstColumn="0" w:firstRowLastColumn="0" w:lastRowFirstColumn="0" w:lastRowLastColumn="0"/>
+              <w:rPr>
+                <w:rFonts w:ascii="Hei" w:eastAsia="Hei"/>
+              </w:rPr>
+            </w:pPr>
+            <w:r>
+              <w:rPr>
+                <w:rFonts w:ascii="Hei" w:eastAsia="Hei" w:hint="eastAsia"/>
+              </w:rPr>
+              <w:t>[price]</w:t>
+            </w:r>
+          </w:p>
+        </w:tc>
+        <w:tc>
+          <w:tcPr>
+            <w:tcW w:w="642" w:type="pct"/>
+          </w:tcPr>
+          <w:p>
+            <w:pPr>
+              <w:pStyle w:val="BodyTextRight"/>
+              <w:jc w:val="center"/>
+              <w:cnfStyle w:val="000000100000" w:firstRow="0" w:lastRow="0" w:firstColumn="0" w:lastColumn="0" w:oddVBand="0" w:evenVBand="0" w:oddHBand="1" w:evenHBand="0" w:firstRowFirstColumn="0" w:firstRowLastColumn="0" w:lastRowFirstColumn="0" w:lastRowLastColumn="0"/>
+              <w:rPr>
+                <w:rFonts w:ascii="Hei" w:eastAsia="Hei"/>
+              </w:rPr>
+            </w:pPr>
+            <w:r>
+              <w:rPr>
+                <w:rFonts w:ascii="Hei" w:eastAsia="Hei" w:hint="eastAsia"/>
+              </w:rPr>
+              <w:t>[</w:t>
+            </w:r>
+            <w:proofErr w:type="spellStart"/>
+            <w:r>
+              <w:rPr>
+                <w:rFonts w:ascii="Hei" w:eastAsia="Hei" w:hint="eastAsia"/>
+              </w:rPr>
+              <w:t>totalPrice</w:t>
+            </w:r>
+            <w:proofErr w:type="spellEnd"/>
+            <w:r>
+              <w:rPr>
+                <w:rFonts w:ascii="Hei" w:eastAsia="Hei" w:hint="eastAsia"/>
+              </w:rPr>
+              <w:t>]</w:t>
+            </w:r>
+          </w:p>
+        </w:tc>
+      </w:tr>
+      <w:tr>
+        <w:trPr>
+          <w:cnfStyle w:val="000000010000" w:firstRow="0" w:lastRow="0" w:firstColumn="0" w:lastColumn="0" w:oddVBand="0" w:evenVBand="0" w:oddHBand="0" w:evenHBand="1" w:firstRowFirstColumn="0" w:firstRowLastColumn="0" w:lastRowFirstColumn="0" w:lastRowLastColumn="0"/>
+          <w:jc w:val="center"/>
+        </w:trPr>
+        <w:tc>
+          <w:tcPr>
+            <w:cnfStyle w:val="001000000000" w:firstRow="0" w:lastRow="0" w:firstColumn="1" w:lastColumn="0" w:oddVBand="0" w:evenVBand="0" w:oddHBand="0" w:evenHBand="0" w:firstRowFirstColumn="0" w:firstRowLastColumn="0" w:lastRowFirstColumn="0" w:lastRowLastColumn="0"/>
+            <w:tcW w:w="5000" w:type="pct"/>
+            <w:gridSpan w:val="7"/>
+          </w:tcPr>
+          <w:p>
+            <w:pPr>
+              <w:pStyle w:val="BodyTextRight"/>
+              <w:rPr>
+                <w:rFonts w:ascii="Hei" w:eastAsia="Hei"/>
+              </w:rPr>
+            </w:pPr>
+            <w:r>
+              <w:rPr>
+                <w:rFonts w:ascii="Hei" w:eastAsia="Hei" w:hint="eastAsia"/>
+              </w:rPr>
+              <w:t>{{total}}</w:t>
+            </w:r>
+          </w:p>
+        </w:tc>
+      </w:tr>
+    </w:tbl>
+    <w:p>
+      <w:pPr>
+        <w:rPr>
+          <w:rFonts w:ascii="Hei" w:eastAsia="Hei"/>
+        </w:rPr>
+      </w:pPr>
+    </w:p>
+    <w:tbl>
+      <w:tblPr>
+        <w:tblStyle w:val="-11"/>
+        <w:tblW w:w="5000" w:type="pct"/>
+        <w:jc w:val="center"/>
+        <w:tblBorders>
+          <w:top w:val="single" w:sz="8" w:space="0" w:color="000000" w:themeColor="text1"/>
+          <w:left w:val="single" w:sz="8" w:space="0" w:color="000000" w:themeColor="text1"/>
+          <w:bottom w:val="single" w:sz="8" w:space="0" w:color="000000" w:themeColor="text1"/>
+          <w:right w:val="single" w:sz="8" w:space="0" w:color="000000" w:themeColor="text1"/>
+          <w:insideH w:val="single" w:sz="8" w:space="0" w:color="000000" w:themeColor="text1"/>
+          <w:insideV w:val="single" w:sz="8" w:space="0" w:color="000000" w:themeColor="text1"/>
+        </w:tblBorders>
+        <w:tblLook w:val="04A0" w:firstRow="1" w:lastRow="0" w:firstColumn="1" w:lastColumn="0" w:noHBand="0" w:noVBand="1"/>
+      </w:tblPr>
+      <w:tblGrid>
+        <w:gridCol w:w="345"/>
+        <w:gridCol w:w="351"/>
+        <w:gridCol w:w="351"/>
+        <w:gridCol w:w="1769"/>
+        <w:gridCol w:w="794"/>
+        <w:gridCol w:w="1046"/>
+        <w:gridCol w:w="44"/>
+        <w:gridCol w:w="997"/>
+        <w:gridCol w:w="576"/>
+        <w:gridCol w:w="928"/>
+        <w:gridCol w:w="1723"/>
+        <w:gridCol w:w="483"/>
+        <w:gridCol w:w="549"/>
+      </w:tblGrid>
+      <w:tr>
+        <w:trPr>
+          <w:cnfStyle w:val="100000000000" w:firstRow="1" w:lastRow="0" w:firstColumn="0" w:lastColumn="0" w:oddVBand="0" w:evenVBand="0" w:oddHBand="0" w:evenHBand="0" w:firstRowFirstColumn="0" w:firstRowLastColumn="0" w:lastRowFirstColumn="0" w:lastRowLastColumn="0"/>
+          <w:jc w:val="center"/>
+        </w:trPr>
+        <w:tc>
+          <w:tcPr>
+            <w:cnfStyle w:val="001000000000" w:firstRow="0" w:lastRow="0" w:firstColumn="1" w:lastColumn="0" w:oddVBand="0" w:evenVBand="0" w:oddHBand="0" w:evenHBand="0" w:firstRowFirstColumn="0" w:firstRowLastColumn="0" w:lastRowFirstColumn="0" w:lastRowLastColumn="0"/>
+            <w:tcW w:w="216" w:type="pct"/>
+            <w:vMerge w:val="restart"/>
+          </w:tcPr>
+          <w:p>
+            <w:pPr>
+              <w:pStyle w:val="TableHeadingCenter"/>
+              <w:rPr>
+                <w:rFonts w:ascii="Hei" w:eastAsia="Hei"/>
+                <w:color w:val="FFFFFF" w:themeColor="background1"/>
+                <w:lang w:val="zh-CN"/>
+              </w:rPr>
+            </w:pPr>
+          </w:p>
+        </w:tc>
+        <w:tc>
+          <w:tcPr>
+            <w:tcW w:w="219" w:type="pct"/>
+          </w:tcPr>
+          <w:p>
+            <w:pPr>
+              <w:pStyle w:val="TableHeadingCenter"/>
+              <w:cnfStyle w:val="100000000000" w:firstRow="1" w:lastRow="0" w:firstColumn="0" w:lastColumn="0" w:oddVBand="0" w:evenVBand="0" w:oddHBand="0" w:evenHBand="0" w:firstRowFirstColumn="0" w:firstRowLastColumn="0" w:lastRowFirstColumn="0" w:lastRowLastColumn="0"/>
+              <w:rPr>
+                <w:rFonts w:ascii="Hei" w:eastAsia="Hei"/>
+                <w:color w:val="FFFFFF" w:themeColor="background1"/>
+                <w:lang w:val="zh-CN"/>
+              </w:rPr>
+            </w:pPr>
+          </w:p>
+        </w:tc>
+        <w:tc>
+          <w:tcPr>
+            <w:tcW w:w="219" w:type="pct"/>
+          </w:tcPr>
+          <w:p>
+            <w:pPr>
+              <w:pStyle w:val="TableHeadingCenter"/>
+              <w:cnfStyle w:val="100000000000" w:firstRow="1" w:lastRow="0" w:firstColumn="0" w:lastColumn="0" w:oddVBand="0" w:evenVBand="0" w:oddHBand="0" w:evenHBand="0" w:firstRowFirstColumn="0" w:firstRowLastColumn="0" w:lastRowFirstColumn="0" w:lastRowLastColumn="0"/>
+              <w:rPr>
+                <w:rFonts w:ascii="Hei" w:eastAsia="Hei"/>
+                <w:color w:val="FFFFFF" w:themeColor="background1"/>
+                <w:lang w:val="zh-CN"/>
+              </w:rPr>
+            </w:pPr>
+          </w:p>
+        </w:tc>
+        <w:tc>
+          <w:tcPr>
+            <w:tcW w:w="3742" w:type="pct"/>
+            <w:gridSpan w:val="8"/>
+          </w:tcPr>
+          <w:p>
+            <w:pPr>
+              <w:pStyle w:val="TableHeadingCenter"/>
+              <w:cnfStyle w:val="100000000000" w:firstRow="1" w:lastRow="0" w:firstColumn="0" w:lastColumn="0" w:oddVBand="0" w:evenVBand="0" w:oddHBand="0" w:evenHBand="0" w:firstRowFirstColumn="0" w:firstRowLastColumn="0" w:lastRowFirstColumn="0" w:lastRowLastColumn="0"/>
+              <w:rPr>
+                <w:color w:val="FFFFFF" w:themeColor="background1"/>
+                <w:lang w:val="zh-CN"/>
+              </w:rPr>
+            </w:pPr>
+            <w:r>
+              <w:rPr>
+                <w:rFonts w:ascii="Hei" w:eastAsia="Hei" w:hint="eastAsia"/>
+                <w:color w:val="FFFFFF" w:themeColor="background1"/>
+                <w:lang w:val="zh-CN"/>
+              </w:rPr>
+              <w:t>货物明细</w:t>
+            </w:r>
+          </w:p>
+        </w:tc>
+        <w:tc>
+          <w:tcPr>
+            <w:tcW w:w="285" w:type="pct"/>
+          </w:tcPr>
+          <w:p>
+            <w:pPr>
+              <w:pStyle w:val="TableHeadingCenter"/>
+              <w:cnfStyle w:val="100000000000" w:firstRow="1" w:lastRow="0" w:firstColumn="0" w:lastColumn="0" w:oddVBand="0" w:evenVBand="0" w:oddHBand="0" w:evenHBand="0" w:firstRowFirstColumn="0" w:firstRowLastColumn="0" w:lastRowFirstColumn="0" w:lastRowLastColumn="0"/>
+              <w:rPr>
+                <w:rFonts w:ascii="Hei" w:eastAsia="Hei"/>
+                <w:color w:val="FFFFFF" w:themeColor="background1"/>
+                <w:lang w:val="zh-CN"/>
+              </w:rPr>
+            </w:pPr>
+          </w:p>
+        </w:tc>
+        <w:tc>
+          <w:tcPr>
+            <w:tcW w:w="318" w:type="pct"/>
+          </w:tcPr>
+          <w:p>
+            <w:pPr>
+              <w:pStyle w:val="TableHeadingCenter"/>
+              <w:cnfStyle w:val="100000000000" w:firstRow="1" w:lastRow="0" w:firstColumn="0" w:lastColumn="0" w:oddVBand="0" w:evenVBand="0" w:oddHBand="0" w:evenHBand="0" w:firstRowFirstColumn="0" w:firstRowLastColumn="0" w:lastRowFirstColumn="0" w:lastRowLastColumn="0"/>
+              <w:rPr>
+                <w:rFonts w:ascii="Hei" w:eastAsia="Hei"/>
+                <w:color w:val="FFFFFF" w:themeColor="background1"/>
+                <w:lang w:val="zh-CN"/>
+              </w:rPr>
+            </w:pPr>
+          </w:p>
+        </w:tc>
+      </w:tr>
+      <w:tr>
+        <w:trPr>
+          <w:cnfStyle w:val="000000100000" w:firstRow="0" w:lastRow="0" w:firstColumn="0" w:lastColumn="0" w:oddVBand="0" w:evenVBand="0" w:oddHBand="1" w:evenHBand="0" w:firstRowFirstColumn="0" w:firstRowLastColumn="0" w:lastRowFirstColumn="0" w:lastRowLastColumn="0"/>
+          <w:jc w:val="center"/>
+        </w:trPr>
+        <w:tc>
+          <w:tcPr>
+            <w:cnfStyle w:val="001000000000" w:firstRow="0" w:lastRow="0" w:firstColumn="1" w:lastColumn="0" w:oddVBand="0" w:evenVBand="0" w:oddHBand="0" w:evenHBand="0" w:firstRowFirstColumn="0" w:firstRowLastColumn="0" w:lastRowFirstColumn="0" w:lastRowLastColumn="0"/>
+            <w:tcW w:w="216" w:type="pct"/>
+            <w:vMerge/>
+          </w:tcPr>
+          <w:p>
+            <w:pPr>
+              <w:pStyle w:val="TableHeadingCenter"/>
+              <w:rPr>
+                <w:rFonts w:ascii="Hei" w:eastAsia="Hei"/>
+                <w:lang w:val="zh-CN"/>
+              </w:rPr>
+            </w:pPr>
+          </w:p>
+        </w:tc>
+        <w:tc>
+          <w:tcPr>
+            <w:tcW w:w="219" w:type="pct"/>
+            <w:vMerge w:val="restart"/>
+            <w:shd w:val="clear" w:color="auto" w:fill="4F81BD" w:themeFill="accent1"/>
+          </w:tcPr>
+          <w:p>
+            <w:pPr>
+              <w:pStyle w:val="TableHeadingCenter"/>
+              <w:cnfStyle w:val="000000100000" w:firstRow="0" w:lastRow="0" w:firstColumn="0" w:lastColumn="0" w:oddVBand="0" w:evenVBand="0" w:oddHBand="1" w:evenHBand="0" w:firstRowFirstColumn="0" w:firstRowLastColumn="0" w:lastRowFirstColumn="0" w:lastRowLastColumn="0"/>
+              <w:rPr>
+                <w:rFonts w:ascii="Hei" w:eastAsia="Hei"/>
+                <w:lang w:val="zh-CN"/>
+              </w:rPr>
+            </w:pPr>
+          </w:p>
+        </w:tc>
+        <w:tc>
+          <w:tcPr>
+            <w:tcW w:w="219" w:type="pct"/>
+            <w:shd w:val="clear" w:color="auto" w:fill="4F81BD" w:themeFill="accent1"/>
+          </w:tcPr>
+          <w:p>
+            <w:pPr>
+              <w:pStyle w:val="TableHeadingCenter"/>
+              <w:cnfStyle w:val="000000100000" w:firstRow="0" w:lastRow="0" w:firstColumn="0" w:lastColumn="0" w:oddVBand="0" w:evenVBand="0" w:oddHBand="1" w:evenHBand="0" w:firstRowFirstColumn="0" w:firstRowLastColumn="0" w:lastRowFirstColumn="0" w:lastRowLastColumn="0"/>
+              <w:rPr>
+                <w:rFonts w:ascii="Hei" w:eastAsia="Hei"/>
+                <w:lang w:val="zh-CN"/>
+              </w:rPr>
+            </w:pPr>
+          </w:p>
+        </w:tc>
+        <w:tc>
+          <w:tcPr>
+            <w:tcW w:w="548" w:type="pct"/>
+          </w:tcPr>
+          <w:p>
+            <w:pPr>
+              <w:pStyle w:val="TableHeadingCenter"/>
+              <w:cnfStyle w:val="000000100000" w:firstRow="0" w:lastRow="0" w:firstColumn="0" w:lastColumn="0" w:oddVBand="0" w:evenVBand="0" w:oddHBand="1" w:evenHBand="0" w:firstRowFirstColumn="0" w:firstRowLastColumn="0" w:lastRowFirstColumn="0" w:lastRowLastColumn="0"/>
+              <w:rPr>
+                <w:rFonts w:ascii="Hei" w:eastAsia="Hei"/>
+                <w:lang w:val="zh-CN"/>
+              </w:rPr>
+            </w:pPr>
+            <w:r>
+              <w:rPr>
+                <w:rFonts w:ascii="Hei" w:eastAsia="Hei"/>
+                <w:lang w:val="zh-CN"/>
+              </w:rPr>
+              <w:t>数量</w:t>
+            </w:r>
+          </w:p>
+        </w:tc>
+        <w:tc>
+          <w:tcPr>
+            <w:tcW w:w="399" w:type="pct"/>
+          </w:tcPr>
+          <w:p>
+            <w:pPr>
+              <w:pStyle w:val="TableHeadingCenter"/>
+              <w:cnfStyle w:val="000000100000" w:firstRow="0" w:lastRow="0" w:firstColumn="0" w:lastColumn="0" w:oddVBand="0" w:evenVBand="0" w:oddHBand="1" w:evenHBand="0" w:firstRowFirstColumn="0" w:firstRowLastColumn="0" w:lastRowFirstColumn="0" w:lastRowLastColumn="0"/>
+              <w:rPr>
+                <w:rFonts w:ascii="Hei" w:eastAsia="Hei"/>
+                <w:lang w:val="zh-CN"/>
+              </w:rPr>
+            </w:pPr>
+            <w:r>
+              <w:rPr>
+                <w:rFonts w:ascii="Hei" w:eastAsia="Hei"/>
+                <w:lang w:val="zh-CN"/>
+              </w:rPr>
+              <w:t>货物</w:t>
+            </w:r>
+          </w:p>
+        </w:tc>
+        <w:tc>
+          <w:tcPr>
+            <w:tcW w:w="537" w:type="pct"/>
+          </w:tcPr>
+          <w:p>
+            <w:pPr>
+              <w:pStyle w:val="TableHeadingCenter"/>
+              <w:cnfStyle w:val="000000100000" w:firstRow="0" w:lastRow="0" w:firstColumn="0" w:lastColumn="0" w:oddVBand="0" w:evenVBand="0" w:oddHBand="1" w:evenHBand="0" w:firstRowFirstColumn="0" w:firstRowLastColumn="0" w:lastRowFirstColumn="0" w:lastRowLastColumn="0"/>
+              <w:rPr>
+                <w:rFonts w:ascii="Hei" w:eastAsia="Hei"/>
+                <w:lang w:val="zh-CN"/>
+              </w:rPr>
+            </w:pPr>
+            <w:r>
+              <w:rPr>
+                <w:rFonts w:ascii="Hei" w:eastAsia="Hei"/>
+                <w:lang w:val="zh-CN"/>
+              </w:rPr>
+              <w:t>说明</w:t>
+            </w:r>
+          </w:p>
+        </w:tc>
+        <w:tc>
+          <w:tcPr>
+            <w:tcW w:w="523" w:type="pct"/>
+            <w:gridSpan w:val="2"/>
+          </w:tcPr>
+          <w:p>
+            <w:pPr>
+              <w:pStyle w:val="TableHeadingCenter"/>
+              <w:cnfStyle w:val="000000100000" w:firstRow="0" w:lastRow="0" w:firstColumn="0" w:lastColumn="0" w:oddVBand="0" w:evenVBand="0" w:oddHBand="1" w:evenHBand="0" w:firstRowFirstColumn="0" w:firstRowLastColumn="0" w:lastRowFirstColumn="0" w:lastRowLastColumn="0"/>
+              <w:rPr>
+                <w:rFonts w:ascii="Hei" w:eastAsia="Hei"/>
+                <w:lang w:val="zh-CN"/>
+              </w:rPr>
+            </w:pPr>
+            <w:r>
+              <w:rPr>
+                <w:rFonts w:ascii="Hei" w:eastAsia="Hei"/>
+                <w:lang w:val="zh-CN"/>
+              </w:rPr>
+              <w:t>折扣</w:t>
+            </w:r>
+          </w:p>
+        </w:tc>
+        <w:tc>
+          <w:tcPr>
+            <w:tcW w:w="289" w:type="pct"/>
+          </w:tcPr>
+          <w:p>
+            <w:pPr>
+              <w:pStyle w:val="TableHeadingCenter"/>
+              <w:cnfStyle w:val="000000100000" w:firstRow="0" w:lastRow="0" w:firstColumn="0" w:lastColumn="0" w:oddVBand="0" w:evenVBand="0" w:oddHBand="1" w:evenHBand="0" w:firstRowFirstColumn="0" w:firstRowLastColumn="0" w:lastRowFirstColumn="0" w:lastRowLastColumn="0"/>
+              <w:rPr>
+                <w:rFonts w:ascii="Hei" w:eastAsia="Hei"/>
+                <w:lang w:val="zh-CN"/>
+              </w:rPr>
+            </w:pPr>
+            <w:r>
+              <w:rPr>
+                <w:rFonts w:ascii="Hei" w:eastAsia="Hei"/>
+                <w:lang w:val="zh-CN"/>
+              </w:rPr>
+              <w:t>应纳税</w:t>
+            </w:r>
+          </w:p>
+        </w:tc>
+        <w:tc>
+          <w:tcPr>
+            <w:tcW w:w="466" w:type="pct"/>
+          </w:tcPr>
+          <w:p>
+            <w:pPr>
+              <w:pStyle w:val="TableHeadingCenter"/>
+              <w:cnfStyle w:val="000000100000" w:firstRow="0" w:lastRow="0" w:firstColumn="0" w:lastColumn="0" w:oddVBand="0" w:evenVBand="0" w:oddHBand="1" w:evenHBand="0" w:firstRowFirstColumn="0" w:firstRowLastColumn="0" w:lastRowFirstColumn="0" w:lastRowLastColumn="0"/>
+              <w:rPr>
+                <w:rFonts w:ascii="Hei" w:eastAsia="Hei"/>
+                <w:lang w:val="zh-CN"/>
+              </w:rPr>
+            </w:pPr>
+            <w:r>
+              <w:rPr>
+                <w:rFonts w:ascii="Hei" w:eastAsia="Hei"/>
+                <w:lang w:val="zh-CN"/>
+              </w:rPr>
+              <w:t>单价</w:t>
+            </w:r>
+          </w:p>
+        </w:tc>
+        <w:tc>
+          <w:tcPr>
+            <w:tcW w:w="980" w:type="pct"/>
+          </w:tcPr>
+          <w:p>
+            <w:pPr>
+              <w:pStyle w:val="TableHeadingCenter"/>
+              <w:cnfStyle w:val="000000100000" w:firstRow="0" w:lastRow="0" w:firstColumn="0" w:lastColumn="0" w:oddVBand="0" w:evenVBand="0" w:oddHBand="1" w:evenHBand="0" w:firstRowFirstColumn="0" w:firstRowLastColumn="0" w:lastRowFirstColumn="0" w:lastRowLastColumn="0"/>
+              <w:rPr>
+                <w:rFonts w:ascii="Hei" w:eastAsia="Hei"/>
+                <w:lang w:val="zh-CN"/>
+              </w:rPr>
+            </w:pPr>
+            <w:r>
+              <w:rPr>
+                <w:rFonts w:ascii="Hei" w:eastAsia="Hei"/>
+                <w:lang w:val="zh-CN"/>
+              </w:rPr>
+              <w:t>总计</w:t>
+            </w:r>
+          </w:p>
+        </w:tc>
+        <w:tc>
+          <w:tcPr>
+            <w:tcW w:w="285" w:type="pct"/>
+            <w:shd w:val="clear" w:color="auto" w:fill="4F81BD" w:themeFill="accent1"/>
+          </w:tcPr>
+          <w:p>
+            <w:pPr>
+              <w:pStyle w:val="TableHeadingCenter"/>
+              <w:cnfStyle w:val="000000100000" w:firstRow="0" w:lastRow="0" w:firstColumn="0" w:lastColumn="0" w:oddVBand="0" w:evenVBand="0" w:oddHBand="1" w:evenHBand="0" w:firstRowFirstColumn="0" w:firstRowLastColumn="0" w:lastRowFirstColumn="0" w:lastRowLastColumn="0"/>
+              <w:rPr>
+                <w:rFonts w:ascii="Hei" w:eastAsia="Hei"/>
+                <w:lang w:val="zh-CN"/>
+              </w:rPr>
+            </w:pPr>
+          </w:p>
+        </w:tc>
+        <w:tc>
+          <w:tcPr>
+            <w:tcW w:w="318" w:type="pct"/>
+            <w:shd w:val="clear" w:color="auto" w:fill="4F81BD" w:themeFill="accent1"/>
+          </w:tcPr>
+          <w:p>
+            <w:pPr>
+              <w:pStyle w:val="TableHeadingCenter"/>
+              <w:cnfStyle w:val="000000100000" w:firstRow="0" w:lastRow="0" w:firstColumn="0" w:lastColumn="0" w:oddVBand="0" w:evenVBand="0" w:oddHBand="1" w:evenHBand="0" w:firstRowFirstColumn="0" w:firstRowLastColumn="0" w:lastRowFirstColumn="0" w:lastRowLastColumn="0"/>
+              <w:rPr>
+                <w:rFonts w:ascii="Hei" w:eastAsia="Hei"/>
+                <w:lang w:val="zh-CN"/>
+              </w:rPr>
+            </w:pPr>
+          </w:p>
+        </w:tc>
+      </w:tr>
+      <w:tr>
+        <w:trPr>
+          <w:jc w:val="center"/>
+        </w:trPr>
+        <w:tc>
+          <w:tcPr>
+            <w:cnfStyle w:val="001000000000" w:firstRow="0" w:lastRow="0" w:firstColumn="1" w:lastColumn="0" w:oddVBand="0" w:evenVBand="0" w:oddHBand="0" w:evenHBand="0" w:firstRowFirstColumn="0" w:firstRowLastColumn="0" w:lastRowFirstColumn="0" w:lastRowLastColumn="0"/>
+            <w:tcW w:w="216" w:type="pct"/>
+            <w:vMerge/>
+          </w:tcPr>
+          <w:p>
+            <w:pPr>
+              <w:pStyle w:val="BodyTextCenter"/>
+              <w:rPr>
+                <w:rFonts w:ascii="Hei" w:eastAsia="Hei"/>
+              </w:rPr>
+            </w:pPr>
+          </w:p>
+        </w:tc>
+        <w:tc>
+          <w:tcPr>
+            <w:tcW w:w="219" w:type="pct"/>
+            <w:vMerge/>
+            <w:shd w:val="clear" w:color="auto" w:fill="4F81BD" w:themeFill="accent1"/>
+          </w:tcPr>
+          <w:p>
+            <w:pPr>
+              <w:pStyle w:val="BodyTextCenter"/>
+              <w:cnfStyle w:val="000000000000" w:firstRow="0" w:lastRow="0" w:firstColumn="0" w:lastColumn="0" w:oddVBand="0" w:evenVBand="0" w:oddHBand="0" w:evenHBand="0" w:firstRowFirstColumn="0" w:firstRowLastColumn="0" w:lastRowFirstColumn="0" w:lastRowLastColumn="0"/>
+              <w:rPr>
+                <w:rFonts w:ascii="Hei" w:eastAsia="Hei"/>
+              </w:rPr>
+            </w:pPr>
+          </w:p>
+        </w:tc>
+        <w:tc>
+          <w:tcPr>
+            <w:tcW w:w="219" w:type="pct"/>
+            <w:vMerge w:val="restart"/>
+            <w:shd w:val="clear" w:color="auto" w:fill="4F81BD" w:themeFill="accent1"/>
+          </w:tcPr>
+          <w:p>
+            <w:pPr>
+              <w:pStyle w:val="BodyTextCenter"/>
+              <w:cnfStyle w:val="000000000000" w:firstRow="0" w:lastRow="0" w:firstColumn="0" w:lastColumn="0" w:oddVBand="0" w:evenVBand="0" w:oddHBand="0" w:evenHBand="0" w:firstRowFirstColumn="0" w:firstRowLastColumn="0" w:lastRowFirstColumn="0" w:lastRowLastColumn="0"/>
+              <w:rPr>
+                <w:rFonts w:ascii="Hei" w:eastAsia="Hei"/>
+              </w:rPr>
+            </w:pPr>
+          </w:p>
+        </w:tc>
+        <w:tc>
+          <w:tcPr>
+            <w:tcW w:w="548" w:type="pct"/>
+          </w:tcPr>
+          <w:p>
+            <w:pPr>
+              <w:pStyle w:val="BodyTextCenter"/>
+              <w:cnfStyle w:val="000000000000" w:firstRow="0" w:lastRow="0" w:firstColumn="0" w:lastColumn="0" w:oddVBand="0" w:evenVBand="0" w:oddHBand="0" w:evenHBand="0" w:firstRowFirstColumn="0" w:firstRowLastColumn="0" w:lastRowFirstColumn="0" w:lastRowLastColumn="0"/>
+              <w:rPr>
+                <w:rFonts w:ascii="Hei" w:eastAsia="Hei"/>
+              </w:rPr>
+            </w:pPr>
+            <w:r>
+              <w:rPr>
+                <w:rFonts w:ascii="Hei" w:eastAsia="Hei" w:hint="eastAsia"/>
+                <w:lang w:val="zh-CN"/>
+              </w:rPr>
+              <w:t>{{goods</w:t>
+            </w:r>
+            <w:r>
+              <w:rPr>
+                <w:rFonts w:ascii="Hei" w:eastAsia="Hei"/>
+              </w:rPr>
+              <w:t>2</w:t>
+            </w:r>
+            <w:r>
+              <w:rPr>
+                <w:rFonts w:ascii="Hei" w:eastAsia="Hei" w:hint="eastAsia"/>
+                <w:lang w:val="zh-CN"/>
+              </w:rPr>
+              <w:t>}}</w:t>
+            </w:r>
+            <w:r>
+              <w:rPr>
+                <w:rFonts w:ascii="Hei" w:eastAsia="Hei" w:hint="eastAsia"/>
+              </w:rPr>
+              <w:t>[count]</w:t>
+            </w:r>
+          </w:p>
+        </w:tc>
+        <w:tc>
+          <w:tcPr>
+            <w:tcW w:w="399" w:type="pct"/>
+          </w:tcPr>
+          <w:p>
+            <w:pPr>
+              <w:pStyle w:val="aa"/>
+              <w:cnfStyle w:val="000000000000" w:firstRow="0" w:lastRow="0" w:firstColumn="0" w:lastColumn="0" w:oddVBand="0" w:evenVBand="0" w:oddHBand="0" w:evenHBand="0" w:firstRowFirstColumn="0" w:firstRowLastColumn="0" w:lastRowFirstColumn="0" w:lastRowLastColumn="0"/>
+              <w:rPr>
+                <w:rFonts w:ascii="Hei" w:eastAsia="Hei"/>
+              </w:rPr>
+            </w:pPr>
+            <w:r>
+              <w:rPr>
+                <w:rFonts w:ascii="Hei" w:eastAsia="Hei" w:hint="eastAsia"/>
+              </w:rPr>
+              <w:t>名称：[name]</w:t>
+            </w:r>
+          </w:p>
+          <w:p>
+            <w:pPr>
+              <w:pStyle w:val="aa"/>
+              <w:cnfStyle w:val="000000000000" w:firstRow="0" w:lastRow="0" w:firstColumn="0" w:lastColumn="0" w:oddVBand="0" w:evenVBand="0" w:oddHBand="0" w:evenHBand="0" w:firstRowFirstColumn="0" w:firstRowLastColumn="0" w:lastRowFirstColumn="0" w:lastRowLastColumn="0"/>
+              <w:rPr>
+                <w:rFonts w:ascii="Hei" w:eastAsia="Hei"/>
+              </w:rPr>
+            </w:pPr>
+            <w:r>
+              <w:rPr>
+                <w:rFonts w:ascii="Hei" w:eastAsia="Hei" w:hint="eastAsia"/>
+              </w:rPr>
+              <w:t>简介：[desc]</w:t>
+            </w:r>
+          </w:p>
+        </w:tc>
+        <w:tc>
+          <w:tcPr>
+            <w:tcW w:w="537" w:type="pct"/>
+          </w:tcPr>
+          <w:p>
+            <w:pPr>
+              <w:pStyle w:val="aa"/>
+              <w:jc w:val="center"/>
+              <w:cnfStyle w:val="000000000000" w:firstRow="0" w:lastRow="0" w:firstColumn="0" w:lastColumn="0" w:oddVBand="0" w:evenVBand="0" w:oddHBand="0" w:evenHBand="0" w:firstRowFirstColumn="0" w:firstRowLastColumn="0" w:lastRowFirstColumn="0" w:lastRowLastColumn="0"/>
+              <w:rPr>
+                <w:rFonts w:ascii="Hei" w:eastAsia="Hei"/>
+              </w:rPr>
+            </w:pPr>
+            <w:r>
+              <w:rPr>
+                <w:rFonts w:ascii="Hei" w:eastAsia="Hei" w:hint="eastAsia"/>
+              </w:rPr>
+              <w:t>[@picture]</w:t>
+            </w:r>
+          </w:p>
+        </w:tc>
+        <w:tc>
+          <w:tcPr>
+            <w:tcW w:w="523" w:type="pct"/>
+            <w:gridSpan w:val="2"/>
+          </w:tcPr>
+          <w:p>
+            <w:pPr>
+              <w:pStyle w:val="BodyTextCenter"/>
+              <w:cnfStyle w:val="000000000000" w:firstRow="0" w:lastRow="0" w:firstColumn="0" w:lastColumn="0" w:oddVBand="0" w:evenVBand="0" w:oddHBand="0" w:evenHBand="0" w:firstRowFirstColumn="0" w:firstRowLastColumn="0" w:lastRowFirstColumn="0" w:lastRowLastColumn="0"/>
+              <w:rPr>
+                <w:rFonts w:ascii="Hei" w:eastAsia="Hei"/>
+              </w:rPr>
+            </w:pPr>
+            <w:r>
+              <w:rPr>
+                <w:rFonts w:ascii="Hei" w:eastAsia="Hei" w:hint="eastAsia"/>
+              </w:rPr>
+              <w:t>[discount]</w:t>
+            </w:r>
+          </w:p>
+        </w:tc>
+        <w:tc>
+          <w:tcPr>
+            <w:tcW w:w="289" w:type="pct"/>
+          </w:tcPr>
+          <w:p>
+            <w:pPr>
+              <w:pStyle w:val="aa"/>
+              <w:jc w:val="center"/>
+              <w:cnfStyle w:val="000000000000" w:firstRow="0" w:lastRow="0" w:firstColumn="0" w:lastColumn="0" w:oddVBand="0" w:evenVBand="0" w:oddHBand="0" w:evenHBand="0" w:firstRowFirstColumn="0" w:firstRowLastColumn="0" w:lastRowFirstColumn="0" w:lastRowLastColumn="0"/>
+              <w:rPr>
+                <w:rFonts w:ascii="Hei" w:eastAsia="Hei"/>
+              </w:rPr>
+            </w:pPr>
+            <w:r>
+              <w:rPr>
+                <w:rFonts w:ascii="Hei" w:eastAsia="Hei" w:hint="eastAsia"/>
+              </w:rPr>
+              <w:t>[tax]</w:t>
+            </w:r>
+          </w:p>
+        </w:tc>
+        <w:tc>
+          <w:tcPr>
+            <w:tcW w:w="466" w:type="pct"/>
+          </w:tcPr>
+          <w:p>
+            <w:pPr>
+              <w:pStyle w:val="BodyTextRight"/>
+              <w:jc w:val="center"/>
+              <w:cnfStyle w:val="000000000000" w:firstRow="0" w:lastRow="0" w:firstColumn="0" w:lastColumn="0" w:oddVBand="0" w:evenVBand="0" w:oddHBand="0" w:evenHBand="0" w:firstRowFirstColumn="0" w:firstRowLastColumn="0" w:lastRowFirstColumn="0" w:lastRowLastColumn="0"/>
+              <w:rPr>
+                <w:rFonts w:ascii="Hei" w:eastAsia="Hei"/>
+              </w:rPr>
+            </w:pPr>
+            <w:r>
+              <w:rPr>
+                <w:rFonts w:ascii="Hei" w:eastAsia="Hei" w:hint="eastAsia"/>
+              </w:rPr>
+              <w:t>[price]</w:t>
+            </w:r>
+          </w:p>
+        </w:tc>
+        <w:tc>
+          <w:tcPr>
+            <w:tcW w:w="980" w:type="pct"/>
+          </w:tcPr>
+          <w:p>
+            <w:pPr>
+              <w:pStyle w:val="BodyTextRight"/>
+              <w:jc w:val="center"/>
+              <w:cnfStyle w:val="000000000000" w:firstRow="0" w:lastRow="0" w:firstColumn="0" w:lastColumn="0" w:oddVBand="0" w:evenVBand="0" w:oddHBand="0" w:evenHBand="0" w:firstRowFirstColumn="0" w:firstRowLastColumn="0" w:lastRowFirstColumn="0" w:lastRowLastColumn="0"/>
+              <w:rPr>
+                <w:rFonts w:ascii="Hei" w:eastAsia="Hei"/>
+              </w:rPr>
+            </w:pPr>
+            <w:r>
+              <w:rPr>
+                <w:rFonts w:ascii="Hei" w:eastAsia="Hei" w:hint="eastAsia"/>
+              </w:rPr>
+              <w:t>[count] *[price] =[</w:t>
+            </w:r>
+            <w:proofErr w:type="spellStart"/>
+            <w:r>
+              <w:rPr>
+                <w:rFonts w:ascii="Hei" w:eastAsia="Hei" w:hint="eastAsia"/>
+              </w:rPr>
+              <w:t>totalPrice</w:t>
+            </w:r>
+            <w:proofErr w:type="spellEnd"/>
+            <w:r>
+              <w:rPr>
+                <w:rFonts w:ascii="Hei" w:eastAsia="Hei" w:hint="eastAsia"/>
+              </w:rPr>
+              <w:t>]</w:t>
+            </w:r>
+          </w:p>
+        </w:tc>
+        <w:tc>
+          <w:tcPr>
+            <w:tcW w:w="603" w:type="pct"/>
+            <w:gridSpan w:val="2"/>
+            <w:shd w:val="clear" w:color="auto" w:fill="4F81BD" w:themeFill="accent1"/>
+          </w:tcPr>
+          <w:p>
+            <w:pPr>
+              <w:pStyle w:val="BodyTextRight"/>
+              <w:jc w:val="center"/>
+              <w:cnfStyle w:val="000000000000" w:firstRow="0" w:lastRow="0" w:firstColumn="0" w:lastColumn="0" w:oddVBand="0" w:evenVBand="0" w:oddHBand="0" w:evenHBand="0" w:firstRowFirstColumn="0" w:firstRowLastColumn="0" w:lastRowFirstColumn="0" w:lastRowLastColumn="0"/>
+              <w:rPr>
+                <w:rFonts w:ascii="Hei" w:eastAsia="Hei"/>
+              </w:rPr>
+            </w:pPr>
+          </w:p>
+        </w:tc>
+      </w:tr>
+      <w:tr>
+        <w:trPr>
+          <w:cnfStyle w:val="000000100000" w:firstRow="0" w:lastRow="0" w:firstColumn="0" w:lastColumn="0" w:oddVBand="0" w:evenVBand="0" w:oddHBand="1" w:evenHBand="0" w:firstRowFirstColumn="0" w:firstRowLastColumn="0" w:lastRowFirstColumn="0" w:lastRowLastColumn="0"/>
+          <w:jc w:val="center"/>
+        </w:trPr>
+        <w:tc>
+          <w:tcPr>
+            <w:cnfStyle w:val="001000000000" w:firstRow="0" w:lastRow="0" w:firstColumn="1" w:lastColumn="0" w:oddVBand="0" w:evenVBand="0" w:oddHBand="0" w:evenHBand="0" w:firstRowFirstColumn="0" w:firstRowLastColumn="0" w:lastRowFirstColumn="0" w:lastRowLastColumn="0"/>
+            <w:tcW w:w="216" w:type="pct"/>
+            <w:vMerge/>
+          </w:tcPr>
+          <w:p>
+            <w:pPr>
+              <w:pStyle w:val="TableHeadingCenter"/>
+              <w:rPr>
+                <w:rFonts w:ascii="Hei" w:eastAsia="Hei"/>
+                <w:color w:val="FFFFFF" w:themeColor="background1"/>
+                <w:lang w:val="zh-CN"/>
+              </w:rPr>
+            </w:pPr>
+          </w:p>
+        </w:tc>
+        <w:tc>
+          <w:tcPr>
+            <w:tcW w:w="219" w:type="pct"/>
+            <w:shd w:val="clear" w:color="auto" w:fill="4F81BD" w:themeFill="accent1"/>
+          </w:tcPr>
+          <w:p>
+            <w:pPr>
+              <w:pStyle w:val="TableHeadingCenter"/>
+              <w:cnfStyle w:val="000000100000" w:firstRow="0" w:lastRow="0" w:firstColumn="0" w:lastColumn="0" w:oddVBand="0" w:evenVBand="0" w:oddHBand="1" w:evenHBand="0" w:firstRowFirstColumn="0" w:firstRowLastColumn="0" w:lastRowFirstColumn="0" w:lastRowLastColumn="0"/>
+              <w:rPr>
+                <w:rFonts w:ascii="Hei" w:eastAsia="Hei"/>
+                <w:color w:val="FFFFFF" w:themeColor="background1"/>
+                <w:lang w:val="zh-CN"/>
+              </w:rPr>
+            </w:pPr>
+          </w:p>
+        </w:tc>
+        <w:tc>
+          <w:tcPr>
+            <w:tcW w:w="219" w:type="pct"/>
+            <w:vMerge/>
+            <w:shd w:val="clear" w:color="auto" w:fill="4F81BD" w:themeFill="accent1"/>
+          </w:tcPr>
+          <w:p>
+            <w:pPr>
+              <w:pStyle w:val="TableHeadingCenter"/>
+              <w:cnfStyle w:val="000000100000" w:firstRow="0" w:lastRow="0" w:firstColumn="0" w:lastColumn="0" w:oddVBand="0" w:evenVBand="0" w:oddHBand="1" w:evenHBand="0" w:firstRowFirstColumn="0" w:firstRowLastColumn="0" w:lastRowFirstColumn="0" w:lastRowLastColumn="0"/>
+              <w:rPr>
+                <w:rFonts w:ascii="Hei" w:eastAsia="Hei"/>
+                <w:color w:val="FFFFFF" w:themeColor="background1"/>
+                <w:lang w:val="zh-CN"/>
+              </w:rPr>
+            </w:pPr>
+          </w:p>
+        </w:tc>
+        <w:tc>
+          <w:tcPr>
+            <w:tcW w:w="1506" w:type="pct"/>
+            <w:gridSpan w:val="4"/>
+            <w:shd w:val="clear" w:color="auto" w:fill="4F81BD" w:themeFill="accent1"/>
+          </w:tcPr>
+          <w:p>
+            <w:pPr>
+              <w:pStyle w:val="TableHeadingCenter"/>
+              <w:cnfStyle w:val="000000100000" w:firstRow="0" w:lastRow="0" w:firstColumn="0" w:lastColumn="0" w:oddVBand="0" w:evenVBand="0" w:oddHBand="1" w:evenHBand="0" w:firstRowFirstColumn="0" w:firstRowLastColumn="0" w:lastRowFirstColumn="0" w:lastRowLastColumn="0"/>
+              <w:rPr>
+                <w:rFonts w:ascii="Hei" w:eastAsia="Hei"/>
+                <w:color w:val="FFFFFF" w:themeColor="background1"/>
+                <w:lang w:val="zh-CN"/>
+              </w:rPr>
+            </w:pPr>
+          </w:p>
+        </w:tc>
+        <w:tc>
+          <w:tcPr>
+            <w:tcW w:w="2236" w:type="pct"/>
+            <w:gridSpan w:val="4"/>
+            <w:shd w:val="clear" w:color="auto" w:fill="4F81BD" w:themeFill="accent1"/>
+          </w:tcPr>
+          <w:p>
+            <w:pPr>
+              <w:pStyle w:val="TableHeadingCenter"/>
+              <w:cnfStyle w:val="000000100000" w:firstRow="0" w:lastRow="0" w:firstColumn="0" w:lastColumn="0" w:oddVBand="0" w:evenVBand="0" w:oddHBand="1" w:evenHBand="0" w:firstRowFirstColumn="0" w:firstRowLastColumn="0" w:lastRowFirstColumn="0" w:lastRowLastColumn="0"/>
+              <w:rPr>
+                <w:rFonts w:ascii="Hei" w:eastAsia="Hei"/>
+                <w:color w:val="FFFFFF" w:themeColor="background1"/>
+                <w:lang w:val="zh-CN"/>
+              </w:rPr>
+            </w:pPr>
+          </w:p>
+        </w:tc>
+        <w:tc>
+          <w:tcPr>
+            <w:tcW w:w="285" w:type="pct"/>
+            <w:shd w:val="clear" w:color="auto" w:fill="4F81BD" w:themeFill="accent1"/>
+          </w:tcPr>
+          <w:p>
+            <w:pPr>
+              <w:pStyle w:val="TableHeadingCenter"/>
+              <w:cnfStyle w:val="000000100000" w:firstRow="0" w:lastRow="0" w:firstColumn="0" w:lastColumn="0" w:oddVBand="0" w:evenVBand="0" w:oddHBand="1" w:evenHBand="0" w:firstRowFirstColumn="0" w:firstRowLastColumn="0" w:lastRowFirstColumn="0" w:lastRowLastColumn="0"/>
+              <w:rPr>
+                <w:rFonts w:ascii="Hei" w:eastAsia="Hei"/>
+                <w:color w:val="FFFFFF" w:themeColor="background1"/>
+                <w:lang w:val="zh-CN"/>
+              </w:rPr>
+            </w:pPr>
+          </w:p>
+        </w:tc>
+        <w:tc>
+          <w:tcPr>
+            <w:tcW w:w="318" w:type="pct"/>
+            <w:shd w:val="clear" w:color="auto" w:fill="4F81BD" w:themeFill="accent1"/>
+          </w:tcPr>
+          <w:p>
+            <w:pPr>
+              <w:pStyle w:val="TableHeadingCenter"/>
+              <w:cnfStyle w:val="000000100000" w:firstRow="0" w:lastRow="0" w:firstColumn="0" w:lastColumn="0" w:oddVBand="0" w:evenVBand="0" w:oddHBand="1" w:evenHBand="0" w:firstRowFirstColumn="0" w:firstRowLastColumn="0" w:lastRowFirstColumn="0" w:lastRowLastColumn="0"/>
+              <w:rPr>
+                <w:rFonts w:ascii="Hei" w:eastAsia="Hei"/>
+                <w:color w:val="FFFFFF" w:themeColor="background1"/>
+                <w:lang w:val="zh-CN"/>
+              </w:rPr>
+            </w:pPr>
+          </w:p>
+        </w:tc>
+      </w:tr>
+      <w:tr>
+        <w:trPr>
+          <w:jc w:val="center"/>
+        </w:trPr>
+        <w:tc>
+          <w:tcPr>
+            <w:cnfStyle w:val="001000000000" w:firstRow="0" w:lastRow="0" w:firstColumn="1" w:lastColumn="0" w:oddVBand="0" w:evenVBand="0" w:oddHBand="0" w:evenHBand="0" w:firstRowFirstColumn="0" w:firstRowLastColumn="0" w:lastRowFirstColumn="0" w:lastRowLastColumn="0"/>
+            <w:tcW w:w="216" w:type="pct"/>
+            <w:vMerge/>
+          </w:tcPr>
+          <w:p>
+            <w:pPr>
+              <w:pStyle w:val="BodyTextRight"/>
+              <w:rPr>
+                <w:rFonts w:ascii="Hei" w:eastAsia="Hei"/>
+              </w:rPr>
+            </w:pPr>
+          </w:p>
+        </w:tc>
+        <w:tc>
+          <w:tcPr>
+            <w:tcW w:w="219" w:type="pct"/>
+            <w:shd w:val="clear" w:color="auto" w:fill="4F81BD" w:themeFill="accent1"/>
+          </w:tcPr>
+          <w:p>
+            <w:pPr>
+              <w:pStyle w:val="BodyTextRight"/>
+              <w:cnfStyle w:val="000000000000" w:firstRow="0" w:lastRow="0" w:firstColumn="0" w:lastColumn="0" w:oddVBand="0" w:evenVBand="0" w:oddHBand="0" w:evenHBand="0" w:firstRowFirstColumn="0" w:firstRowLastColumn="0" w:lastRowFirstColumn="0" w:lastRowLastColumn="0"/>
+              <w:rPr>
+                <w:rFonts w:ascii="Hei" w:eastAsia="Hei"/>
+              </w:rPr>
+            </w:pPr>
+          </w:p>
+        </w:tc>
+        <w:tc>
+          <w:tcPr>
+            <w:tcW w:w="219" w:type="pct"/>
+            <w:shd w:val="clear" w:color="auto" w:fill="4F81BD" w:themeFill="accent1"/>
+          </w:tcPr>
+          <w:p>
+            <w:pPr>
+              <w:pStyle w:val="BodyTextRight"/>
+              <w:cnfStyle w:val="000000000000" w:firstRow="0" w:lastRow="0" w:firstColumn="0" w:lastColumn="0" w:oddVBand="0" w:evenVBand="0" w:oddHBand="0" w:evenHBand="0" w:firstRowFirstColumn="0" w:firstRowLastColumn="0" w:lastRowFirstColumn="0" w:lastRowLastColumn="0"/>
+              <w:rPr>
+                <w:rFonts w:ascii="Hei" w:eastAsia="Hei"/>
+              </w:rPr>
+            </w:pPr>
+          </w:p>
+        </w:tc>
+        <w:tc>
+          <w:tcPr>
+            <w:tcW w:w="3742" w:type="pct"/>
+            <w:gridSpan w:val="8"/>
+            <w:shd w:val="clear" w:color="auto" w:fill="4F81BD" w:themeFill="accent1"/>
+          </w:tcPr>
+          <w:p>
+            <w:pPr>
+              <w:pStyle w:val="BodyTextRight"/>
+              <w:cnfStyle w:val="000000000000" w:firstRow="0" w:lastRow="0" w:firstColumn="0" w:lastColumn="0" w:oddVBand="0" w:evenVBand="0" w:oddHBand="0" w:evenHBand="0" w:firstRowFirstColumn="0" w:firstRowLastColumn="0" w:lastRowFirstColumn="0" w:lastRowLastColumn="0"/>
+              <w:rPr>
+                <w:rFonts w:ascii="Hei" w:eastAsia="Hei"/>
+              </w:rPr>
+            </w:pPr>
+            <w:r>
+              <w:rPr>
+                <w:rFonts w:ascii="Hei" w:eastAsia="Hei" w:hint="eastAsia"/>
+              </w:rPr>
+              <w:t>{{total}}</w:t>
+            </w:r>
+          </w:p>
+        </w:tc>
+        <w:tc>
+          <w:tcPr>
+            <w:tcW w:w="285" w:type="pct"/>
+            <w:shd w:val="clear" w:color="auto" w:fill="4F81BD" w:themeFill="accent1"/>
+          </w:tcPr>
+          <w:p>
+            <w:pPr>
+              <w:pStyle w:val="BodyTextRight"/>
+              <w:cnfStyle w:val="000000000000" w:firstRow="0" w:lastRow="0" w:firstColumn="0" w:lastColumn="0" w:oddVBand="0" w:evenVBand="0" w:oddHBand="0" w:evenHBand="0" w:firstRowFirstColumn="0" w:firstRowLastColumn="0" w:lastRowFirstColumn="0" w:lastRowLastColumn="0"/>
+              <w:rPr>
+                <w:rFonts w:ascii="Hei" w:eastAsia="Hei"/>
+              </w:rPr>
+            </w:pPr>
+          </w:p>
+        </w:tc>
+        <w:tc>
+          <w:tcPr>
+            <w:tcW w:w="318" w:type="pct"/>
+            <w:shd w:val="clear" w:color="auto" w:fill="4F81BD" w:themeFill="accent1"/>
+          </w:tcPr>
+          <w:p>
+            <w:pPr>
+              <w:pStyle w:val="BodyTextRight"/>
+              <w:cnfStyle w:val="000000000000" w:firstRow="0" w:lastRow="0" w:firstColumn="0" w:lastColumn="0" w:oddVBand="0" w:evenVBand="0" w:oddHBand="0" w:evenHBand="0" w:firstRowFirstColumn="0" w:firstRowLastColumn="0" w:lastRowFirstColumn="0" w:lastRowLastColumn="0"/>
+              <w:rPr>
+                <w:rFonts w:ascii="Hei" w:eastAsia="Hei"/>
+              </w:rPr>
+            </w:pPr>
+          </w:p>
+        </w:tc>
+      </w:tr>
+    </w:tbl>
+    <w:p/>
     <w:p/>
     <w:sectPr>
       <w:headerReference w:type="first" r:id="rId6"/>

</xml_diff>